<commit_message>
Regenerated final Word report with updated models; removed old Lightcast salary prediction file
</commit_message>
<xml_diff>
--- a/Assignment04-Report - Cindy - Guzman.docx
+++ b/Assignment04-Report - Cindy - Guzman.docx
@@ -7,7 +7,7 @@
         <w:pStyle w:val="Title"/>
       </w:pPr>
       <w:r>
-        <w:t xml:space="preserve">Assignment 04 - Lightcast Salary Prediction</w:t>
+        <w:t xml:space="preserve">Assignment 04 - Machine Learning on Scale</w:t>
       </w:r>
     </w:p>
     <w:p>
@@ -26,13 +26,13 @@
         <w:t xml:space="preserve">October 3, 2025</w:t>
       </w:r>
     </w:p>
-    <w:bookmarkStart w:id="26" w:name="executive-abstract"/>
+    <w:bookmarkStart w:id="26" w:name="abstract"/>
     <w:p>
       <w:pPr>
         <w:pStyle w:val="Heading2"/>
       </w:pPr>
       <w:r>
-        <w:t xml:space="preserve">1 Executive Abstract</w:t>
+        <w:t xml:space="preserve">1 Abstract</w:t>
       </w:r>
     </w:p>
     <w:p>
@@ -40,7 +40,7 @@
         <w:pStyle w:val="FirstParagraph"/>
       </w:pPr>
       <w:r>
-        <w:t xml:space="preserve">This project builds and evaluates salary prediction models on Lightcast job-posting data. After enforcing sanity filters (positive salaries; non-negative experience), categorical fields were encoded and assembled for modeling. We trained four regressors—Generalized Linear Regression (GLR), Linear Regression, Polynomial Regression (quadratic in</w:t>
+        <w:t xml:space="preserve">Assignment 04 focuses on building and evaluating salary prediction models using Lightcast job-posting data. After enforcing filters (positive salaries; non-negative experience), categorical fields were encoded and assembled for modeling. Four regressors were trained—Generalized Linear Regression (GLR), Linear Regression, Polynomial Regression (quadratic in</w:t>
       </w:r>
       <w:r>
         <w:t xml:space="preserve"> </w:t>
@@ -52,7 +52,7 @@
         <w:t xml:space="preserve">MIN_YEARS_EXPERIENCE</w:t>
       </w:r>
       <w:r>
-        <w:t xml:space="preserve">), and Random Forest—and report test RMSE/MAE/R², along with coefficient/t-value summaries for interpretability. Artifacts are saved under</w:t>
+        <w:t xml:space="preserve">), and Random Forest—and report test RMSE/MAE/R², in addition to coefficient/t-value summaries for interpretability. Data is saved under</w:t>
       </w:r>
       <w:r>
         <w:t xml:space="preserve"> </w:t>
@@ -167,15 +167,6 @@
         </w:rPr>
         <w:t xml:space="preserve">Requirement already satisfied: pygments&gt;=2.7.2 in ./.venv/lib/python3.12/site-packages (from pytest&gt;=7.0.0-&gt;pytest-timeout&gt;=2.4.0-&gt;kaleido) (2.19.2)</w:t>
       </w:r>
-      <w:r>
-        <w:br/>
-      </w:r>
-      <w:r>
-        <w:rPr>
-          <w:rStyle w:val="VerbatimChar"/>
-        </w:rPr>
-        <w:t xml:space="preserve">[OK] Environment initialized</w:t>
-      </w:r>
     </w:p>
     <w:p>
       <w:pPr>
@@ -185,7 +176,52 @@
         <w:rPr>
           <w:rStyle w:val="VerbatimChar"/>
         </w:rPr>
-        <w:t xml:space="preserve">[Stage 185:&gt;                                                        (0 + 1) / 1]                                                                                [Stage 186:&gt;                                                        (0 + 1) / 1]</w:t>
+        <w:t xml:space="preserve">WARNING: Using incubator modules: jdk.incubator.vector</w:t>
+      </w:r>
+      <w:r>
+        <w:br/>
+      </w:r>
+      <w:r>
+        <w:rPr>
+          <w:rStyle w:val="VerbatimChar"/>
+        </w:rPr>
+        <w:t xml:space="preserve">Using Spark's default log4j profile: org/apache/spark/log4j2-defaults.properties</w:t>
+      </w:r>
+      <w:r>
+        <w:br/>
+      </w:r>
+      <w:r>
+        <w:rPr>
+          <w:rStyle w:val="VerbatimChar"/>
+        </w:rPr>
+        <w:t xml:space="preserve">Setting default log level to "WARN".</w:t>
+      </w:r>
+      <w:r>
+        <w:br/>
+      </w:r>
+      <w:r>
+        <w:rPr>
+          <w:rStyle w:val="VerbatimChar"/>
+        </w:rPr>
+        <w:t xml:space="preserve">To adjust logging level use sc.setLogLevel(newLevel). For SparkR, use setLogLevel(newLevel).</w:t>
+      </w:r>
+      <w:r>
+        <w:br/>
+      </w:r>
+      <w:r>
+        <w:rPr>
+          <w:rStyle w:val="VerbatimChar"/>
+        </w:rPr>
+        <w:t xml:space="preserve">25/10/08 01:28:08 WARN NativeCodeLoader: Unable to load native-hadoop library for your platform... using builtin-java classes where applicable</w:t>
+      </w:r>
+      <w:r>
+        <w:br/>
+      </w:r>
+      <w:r>
+        <w:rPr>
+          <w:rStyle w:val="VerbatimChar"/>
+        </w:rPr>
+        <w:t xml:space="preserve">25/10/08 01:28:10 WARN Utils: Service 'SparkUI' could not bind on port 4040. Attempting port 4041.</w:t>
       </w:r>
     </w:p>
     <w:p>
@@ -196,34 +232,7 @@
         <w:rPr>
           <w:rStyle w:val="VerbatimChar"/>
         </w:rPr>
-        <w:t xml:space="preserve">[OK] Cleaned rows: 2243</w:t>
-      </w:r>
-      <w:r>
-        <w:br/>
-      </w:r>
-      <w:r>
-        <w:rPr>
-          <w:rStyle w:val="VerbatimChar"/>
-        </w:rPr>
-        <w:t xml:space="preserve">[vars] y: SALARY</w:t>
-      </w:r>
-      <w:r>
-        <w:br/>
-      </w:r>
-      <w:r>
-        <w:rPr>
-          <w:rStyle w:val="VerbatimChar"/>
-        </w:rPr>
-        <w:t xml:space="preserve">[vars] numeric: ['MAX_YEARS_EXPERIENCE', 'DURATION', 'SALARY_FROM', 'MIN_YEARS_EXPERIENCE']</w:t>
-      </w:r>
-      <w:r>
-        <w:br/>
-      </w:r>
-      <w:r>
-        <w:rPr>
-          <w:rStyle w:val="VerbatimChar"/>
-        </w:rPr>
-        <w:t xml:space="preserve">[vars] categorical: ['COMPANY_NAME', 'LOT_V6_SPECIALIZED_OCCUPATION_NAME']</w:t>
+        <w:t xml:space="preserve">[Stage 1:&gt;                                                          (0 + 1) / 1]                                                                                </w:t>
       </w:r>
     </w:p>
     <w:p>
@@ -234,18 +243,252 @@
         <w:rPr>
           <w:rStyle w:val="VerbatimChar"/>
         </w:rPr>
+        <w:t xml:space="preserve">[Stage 2:&gt;                                                          (0 + 1) / 1]                                                                                [Stage 8:&gt;                                                          (0 + 1) / 1]                                                                                25/10/08 01:28:41 WARN SparkStringUtils: Truncated the string representation of a plan since it was too large. This behavior can be adjusted by setting 'spark.sql.debug.maxToStringFields'.</w:t>
+      </w:r>
+    </w:p>
+    <w:p>
+      <w:pPr>
+        <w:pStyle w:val="SourceCode"/>
+      </w:pPr>
+      <w:r>
+        <w:rPr>
+          <w:rStyle w:val="VerbatimChar"/>
+        </w:rPr>
+        <w:t xml:space="preserve">[OK] Pipeline fit complete</w:t>
+      </w:r>
+      <w:r>
+        <w:br/>
+      </w:r>
+      <w:r>
+        <w:rPr>
+          <w:rStyle w:val="VerbatimChar"/>
+        </w:rPr>
+        <w:t xml:space="preserve">+--------+--------------------+-----------------------+------------------------------------------------------+-------------+</w:t>
+      </w:r>
+      <w:r>
+        <w:br/>
+      </w:r>
+      <w:r>
+        <w:rPr>
+          <w:rStyle w:val="VerbatimChar"/>
+        </w:rPr>
+        <w:t xml:space="preserve">|label   |MIN_YEARS_EXPERIENCE|MIN_YEARS_EXPERIENCE_SQ|features                                              |features_poly|</w:t>
+      </w:r>
+      <w:r>
+        <w:br/>
+      </w:r>
+      <w:r>
+        <w:rPr>
+          <w:rStyle w:val="VerbatimChar"/>
+        </w:rPr>
+        <w:t xml:space="preserve">+--------+--------------------+-----------------------+------------------------------------------------------+-------------+</w:t>
+      </w:r>
+      <w:r>
+        <w:br/>
+      </w:r>
+      <w:r>
+        <w:rPr>
+          <w:rStyle w:val="VerbatimChar"/>
+        </w:rPr>
+        <w:t xml:space="preserve">|131100.0|2.0                 |4.0                    |(848,[0,1,2,3,37,839],[2.0,11.0,113400.0,2.0,1.0,1.0])|[2.0,4.0]    |</w:t>
+      </w:r>
+      <w:r>
+        <w:br/>
+      </w:r>
+      <w:r>
+        <w:rPr>
+          <w:rStyle w:val="VerbatimChar"/>
+        </w:rPr>
+        <w:t xml:space="preserve">|136950.0|3.0                 |9.0                    |(848,[0,1,2,3,7,839],[3.0,28.0,115300.0,3.0,1.0,1.0]) |[3.0,9.0]    |</w:t>
+      </w:r>
+      <w:r>
+        <w:br/>
+      </w:r>
+      <w:r>
+        <w:rPr>
+          <w:rStyle w:val="VerbatimChar"/>
+        </w:rPr>
+        <w:t xml:space="preserve">|136950.0|3.0                 |9.0                    |(848,[0,1,2,3,7,839],[3.0,28.0,115300.0,3.0,1.0,1.0]) |[3.0,9.0]    |</w:t>
+      </w:r>
+      <w:r>
+        <w:br/>
+      </w:r>
+      <w:r>
+        <w:rPr>
+          <w:rStyle w:val="VerbatimChar"/>
+        </w:rPr>
+        <w:t xml:space="preserve">|104000.0|3.0                 |9.0                    |(848,[0,1,2,3,107,837],[3.0,8.0,104000.0,3.0,1.0,1.0])|[3.0,9.0]    |</w:t>
+      </w:r>
+      <w:r>
+        <w:br/>
+      </w:r>
+      <w:r>
+        <w:rPr>
+          <w:rStyle w:val="VerbatimChar"/>
+        </w:rPr>
+        <w:t xml:space="preserve">|80000.0 |3.0                 |9.0                    |(848,[0,1,2,3,21,840],[3.0,37.0,60000.0,3.0,1.0,1.0]) |[3.0,9.0]    |</w:t>
+      </w:r>
+      <w:r>
+        <w:br/>
+      </w:r>
+      <w:r>
+        <w:rPr>
+          <w:rStyle w:val="VerbatimChar"/>
+        </w:rPr>
+        <w:t xml:space="preserve">+--------+--------------------+-----------------------+------------------------------------------------------+-------------+</w:t>
+      </w:r>
+      <w:r>
+        <w:br/>
+      </w:r>
+      <w:r>
+        <w:rPr>
+          <w:rStyle w:val="VerbatimChar"/>
+        </w:rPr>
+        <w:t xml:space="preserve">only showing top 5 rows</w:t>
+      </w:r>
+    </w:p>
+    <w:p>
+      <w:pPr>
+        <w:pStyle w:val="SourceCode"/>
+      </w:pPr>
+      <w:r>
+        <w:rPr>
+          <w:rStyle w:val="VerbatimChar"/>
+        </w:rPr>
+        <w:t xml:space="preserve">[OK] Pruned final_df columns: ['row_id', 'label', 'features', 'features_poly', 'MIN_YEARS_EXPERIENCE', 'MAX_YEARS_EXPERIENCE', 'DURATION', 'SALARY_FROM']</w:t>
+      </w:r>
+    </w:p>
+    <w:p>
+      <w:pPr>
+        <w:pStyle w:val="SourceCode"/>
+      </w:pPr>
+      <w:r>
+        <w:rPr>
+          <w:rStyle w:val="VerbatimChar"/>
+        </w:rPr>
+        <w:t xml:space="preserve">[Stage 15:&gt;                                                         (0 + 1) / 1]                                                                                [Stage 18:&gt;                                                         (0 + 1) / 1]</w:t>
+      </w:r>
+    </w:p>
+    <w:p>
+      <w:pPr>
+        <w:pStyle w:val="SourceCode"/>
+      </w:pPr>
+      <w:r>
+        <w:rPr>
+          <w:rStyle w:val="VerbatimChar"/>
+        </w:rPr>
+        <w:t xml:space="preserve">[OK] Split sizes: 1848 395</w:t>
+      </w:r>
+    </w:p>
+    <w:p>
+      <w:pPr>
+        <w:pStyle w:val="SourceCode"/>
+      </w:pPr>
+      <w:r>
+        <w:rPr>
+          <w:rStyle w:val="VerbatimChar"/>
+        </w:rPr>
         <w:t xml:space="preserve">                                                                                </w:t>
       </w:r>
     </w:p>
     <w:p>
       <w:pPr>
+        <w:pStyle w:val="BlockText"/>
+      </w:pPr>
+      <w:r>
+        <w:t xml:space="preserve">The standard ratio of 80/20 for tabular regression was used. This will balance bias and variances by keeping enough training data while still holding back a meaningful test sample for performance validation.</w:t>
+      </w:r>
+    </w:p>
+    <w:p>
+      <w:pPr>
         <w:pStyle w:val="SourceCode"/>
       </w:pPr>
       <w:r>
         <w:rPr>
           <w:rStyle w:val="VerbatimChar"/>
         </w:rPr>
-        <w:t xml:space="preserve">[Stage 189:&gt;                                                        (0 + 1) / 1]                                                                                [Stage 195:&gt;                                                        (0 + 1) / 1]                                                                                </w:t>
+        <w:t xml:space="preserve">25/10/08 01:28:54 WARN Instrumentation: [a5304975] regParam is zero, which might cause numerical instability and overfitting.</w:t>
+      </w:r>
+      <w:r>
+        <w:br/>
+      </w:r>
+      <w:r>
+        <w:rPr>
+          <w:rStyle w:val="VerbatimChar"/>
+        </w:rPr>
+        <w:t xml:space="preserve">[Stage 21:&gt;                                                         (0 + 1) / 1]                                                                                25/10/08 01:28:59 WARN Instrumentation: [a5304975] Cholesky solver failed due to singular covariance matrix. Retrying with Quasi-Newton solver.</w:t>
+      </w:r>
+      <w:r>
+        <w:br/>
+      </w:r>
+      <w:r>
+        <w:rPr>
+          <w:rStyle w:val="VerbatimChar"/>
+        </w:rPr>
+        <w:t xml:space="preserve">25/10/08 01:29:03 WARN Instrumentation: [0ff0ae86] regParam is zero, which might cause numerical instability and overfitting.</w:t>
+      </w:r>
+      <w:r>
+        <w:br/>
+      </w:r>
+      <w:r>
+        <w:rPr>
+          <w:rStyle w:val="VerbatimChar"/>
+        </w:rPr>
+        <w:t xml:space="preserve">[Stage 22:&gt;                                                         (0 + 1) / 1]                                                                                25/10/08 01:29:07 WARN Instrumentation: [0ff0ae86] Cholesky solver failed due to singular covariance matrix. Retrying with Quasi-Newton solver.</w:t>
+      </w:r>
+      <w:r>
+        <w:br/>
+      </w:r>
+      <w:r>
+        <w:rPr>
+          <w:rStyle w:val="VerbatimChar"/>
+        </w:rPr>
+        <w:t xml:space="preserve">[Stage 23:&gt;                                                         (0 + 1) / 1]                                                                                25/10/08 01:29:15 WARN Instrumentation: [6f6345e3] regParam is zero, which might cause numerical instability and overfitting.</w:t>
+      </w:r>
+      <w:r>
+        <w:br/>
+      </w:r>
+      <w:r>
+        <w:rPr>
+          <w:rStyle w:val="VerbatimChar"/>
+        </w:rPr>
+        <w:t xml:space="preserve">[Stage 24:&gt;                                                         (0 + 1) / 1]                                                                                [Stage 25:&gt;                                                         (0 + 1) / 1]                                                                                [Stage 26:&gt;                                                         (0 + 1) / 1]                                                                                [Stage 27:&gt;                                                         (0 + 1) / 1]                                                                                [Stage 28:&gt;                                                         (0 + 1) / 1]                                                                                [Stage 30:&gt;                                                         (0 + 1) / 1]                                                                                [Stage 32:&gt;                                                         (0 + 1) / 1][Stage 33:&gt;                                                         (0 + 1) / 1]                                                                                25/10/08 01:29:48 WARN DAGScheduler: Broadcasting large task binary with size 1258.5 KiB</w:t>
+      </w:r>
+      <w:r>
+        <w:br/>
+      </w:r>
+      <w:r>
+        <w:rPr>
+          <w:rStyle w:val="VerbatimChar"/>
+        </w:rPr>
+        <w:t xml:space="preserve">[Stage 34:&gt;                                                         (0 + 1) / 1][Stage 35:&gt;                                                         (0 + 1) / 1]                                                                                25/10/08 01:29:51 WARN DAGScheduler: Broadcasting large task binary with size 2.0 MiB</w:t>
+      </w:r>
+      <w:r>
+        <w:br/>
+      </w:r>
+      <w:r>
+        <w:rPr>
+          <w:rStyle w:val="VerbatimChar"/>
+        </w:rPr>
+        <w:t xml:space="preserve">[Stage 36:&gt;                                                         (0 + 1) / 1][Stage 37:&gt;                                                         (0 + 1) / 1]                                                                                25/10/08 01:29:54 WARN DAGScheduler: Broadcasting large task binary with size 3.2 MiB</w:t>
+      </w:r>
+      <w:r>
+        <w:br/>
+      </w:r>
+      <w:r>
+        <w:rPr>
+          <w:rStyle w:val="VerbatimChar"/>
+        </w:rPr>
+        <w:t xml:space="preserve">[Stage 38:&gt;                                                         (0 + 1) / 1][Stage 39:&gt;                                                         (0 + 1) / 1]                                                                                25/10/08 01:29:58 WARN DAGScheduler: Broadcasting large task binary with size 4.7 MiB</w:t>
+      </w:r>
+      <w:r>
+        <w:br/>
+      </w:r>
+      <w:r>
+        <w:rPr>
+          <w:rStyle w:val="VerbatimChar"/>
+        </w:rPr>
+        <w:t xml:space="preserve">[Stage 40:&gt;                                                         (0 + 1) / 1][Stage 41:&gt;                                                         (0 + 1) / 1]                                                                                </w:t>
       </w:r>
     </w:p>
     <w:p>
@@ -256,97 +499,7 @@
         <w:rPr>
           <w:rStyle w:val="VerbatimChar"/>
         </w:rPr>
-        <w:t xml:space="preserve">[OK] Pipeline fit complete</w:t>
-      </w:r>
-      <w:r>
-        <w:br/>
-      </w:r>
-      <w:r>
-        <w:rPr>
-          <w:rStyle w:val="VerbatimChar"/>
-        </w:rPr>
-        <w:t xml:space="preserve">+--------+--------------------+-----------------------+------------------------------------------------------+-------------+</w:t>
-      </w:r>
-      <w:r>
-        <w:br/>
-      </w:r>
-      <w:r>
-        <w:rPr>
-          <w:rStyle w:val="VerbatimChar"/>
-        </w:rPr>
-        <w:t xml:space="preserve">|label   |MIN_YEARS_EXPERIENCE|MIN_YEARS_EXPERIENCE_SQ|features                                              |features_poly|</w:t>
-      </w:r>
-      <w:r>
-        <w:br/>
-      </w:r>
-      <w:r>
-        <w:rPr>
-          <w:rStyle w:val="VerbatimChar"/>
-        </w:rPr>
-        <w:t xml:space="preserve">+--------+--------------------+-----------------------+------------------------------------------------------+-------------+</w:t>
-      </w:r>
-      <w:r>
-        <w:br/>
-      </w:r>
-      <w:r>
-        <w:rPr>
-          <w:rStyle w:val="VerbatimChar"/>
-        </w:rPr>
-        <w:t xml:space="preserve">|131100.0|2.0                 |4.0                    |(848,[0,1,2,3,37,839],[2.0,11.0,113400.0,2.0,1.0,1.0])|[2.0,4.0]    |</w:t>
-      </w:r>
-      <w:r>
-        <w:br/>
-      </w:r>
-      <w:r>
-        <w:rPr>
-          <w:rStyle w:val="VerbatimChar"/>
-        </w:rPr>
-        <w:t xml:space="preserve">|136950.0|3.0                 |9.0                    |(848,[0,1,2,3,7,839],[3.0,28.0,115300.0,3.0,1.0,1.0]) |[3.0,9.0]    |</w:t>
-      </w:r>
-      <w:r>
-        <w:br/>
-      </w:r>
-      <w:r>
-        <w:rPr>
-          <w:rStyle w:val="VerbatimChar"/>
-        </w:rPr>
-        <w:t xml:space="preserve">|136950.0|3.0                 |9.0                    |(848,[0,1,2,3,7,839],[3.0,28.0,115300.0,3.0,1.0,1.0]) |[3.0,9.0]    |</w:t>
-      </w:r>
-      <w:r>
-        <w:br/>
-      </w:r>
-      <w:r>
-        <w:rPr>
-          <w:rStyle w:val="VerbatimChar"/>
-        </w:rPr>
-        <w:t xml:space="preserve">|104000.0|3.0                 |9.0                    |(848,[0,1,2,3,107,837],[3.0,8.0,104000.0,3.0,1.0,1.0])|[3.0,9.0]    |</w:t>
-      </w:r>
-      <w:r>
-        <w:br/>
-      </w:r>
-      <w:r>
-        <w:rPr>
-          <w:rStyle w:val="VerbatimChar"/>
-        </w:rPr>
-        <w:t xml:space="preserve">|80000.0 |3.0                 |9.0                    |(848,[0,1,2,3,21,840],[3.0,37.0,60000.0,3.0,1.0,1.0]) |[3.0,9.0]    |</w:t>
-      </w:r>
-      <w:r>
-        <w:br/>
-      </w:r>
-      <w:r>
-        <w:rPr>
-          <w:rStyle w:val="VerbatimChar"/>
-        </w:rPr>
-        <w:t xml:space="preserve">+--------+--------------------+-----------------------+------------------------------------------------------+-------------+</w:t>
-      </w:r>
-      <w:r>
-        <w:br/>
-      </w:r>
-      <w:r>
-        <w:rPr>
-          <w:rStyle w:val="VerbatimChar"/>
-        </w:rPr>
-        <w:t xml:space="preserve">only showing top 5 rows</w:t>
+        <w:t xml:space="preserve">[OK] All models trained</w:t>
       </w:r>
     </w:p>
     <w:p>
@@ -357,7 +510,7 @@
         <w:rPr>
           <w:rStyle w:val="VerbatimChar"/>
         </w:rPr>
-        <w:t xml:space="preserve">[OK] Pruned final_df columns: ['row_id', 'label', 'features', 'features_poly', 'MIN_YEARS_EXPERIENCE', 'MAX_YEARS_EXPERIENCE', 'DURATION', 'SALARY_FROM']</w:t>
+        <w:t xml:space="preserve">[OK] Expanded feature count = 846</w:t>
       </w:r>
     </w:p>
     <w:p>
@@ -368,7 +521,7 @@
         <w:rPr>
           <w:rStyle w:val="VerbatimChar"/>
         </w:rPr>
-        <w:t xml:space="preserve">[Stage 202:&gt;                                                        (0 + 1) / 1]                                                                                [Stage 205:&gt;                                                        (0 + 1) / 1]</w:t>
+        <w:t xml:space="preserve">[warn] Spark did not provide SE/t/p; estimating via bootstrap...</w:t>
       </w:r>
     </w:p>
     <w:p>
@@ -379,7 +532,718 @@
         <w:rPr>
           <w:rStyle w:val="VerbatimChar"/>
         </w:rPr>
-        <w:t xml:space="preserve">[OK] Split sizes: 1848 395</w:t>
+        <w:t xml:space="preserve">25/10/08 01:30:07 WARN Instrumentation: [bac14424] regParam is zero, which might cause numerical instability and overfitting.</w:t>
+      </w:r>
+      <w:r>
+        <w:br/>
+      </w:r>
+      <w:r>
+        <w:rPr>
+          <w:rStyle w:val="VerbatimChar"/>
+        </w:rPr>
+        <w:t xml:space="preserve">[Stage 42:&gt;                                                         (0 + 1) / 1]                                                                                25/10/08 01:30:13 WARN Instrumentation: [bac14424] Cholesky solver failed due to singular covariance matrix. Retrying with Quasi-Newton solver.</w:t>
+      </w:r>
+      <w:r>
+        <w:br/>
+      </w:r>
+      <w:r>
+        <w:rPr>
+          <w:rStyle w:val="VerbatimChar"/>
+        </w:rPr>
+        <w:t xml:space="preserve">25/10/08 01:30:14 WARN Instrumentation: [1af45a2b] regParam is zero, which might cause numerical instability and overfitting.</w:t>
+      </w:r>
+      <w:r>
+        <w:br/>
+      </w:r>
+      <w:r>
+        <w:rPr>
+          <w:rStyle w:val="VerbatimChar"/>
+        </w:rPr>
+        <w:t xml:space="preserve">[Stage 43:&gt;                                                         (0 + 1) / 1]                                                                                25/10/08 01:30:20 WARN Instrumentation: [1af45a2b] Cholesky solver failed due to singular covariance matrix. Retrying with Quasi-Newton solver.</w:t>
+      </w:r>
+      <w:r>
+        <w:br/>
+      </w:r>
+      <w:r>
+        <w:rPr>
+          <w:rStyle w:val="VerbatimChar"/>
+        </w:rPr>
+        <w:t xml:space="preserve">25/10/08 01:30:20 WARN Instrumentation: [4db09c1e] regParam is zero, which might cause numerical instability and overfitting.</w:t>
+      </w:r>
+      <w:r>
+        <w:br/>
+      </w:r>
+      <w:r>
+        <w:rPr>
+          <w:rStyle w:val="VerbatimChar"/>
+        </w:rPr>
+        <w:t xml:space="preserve">[Stage 44:&gt;                                                         (0 + 1) / 1]                                                                                25/10/08 01:30:26 WARN Instrumentation: [4db09c1e] Cholesky solver failed due to singular covariance matrix. Retrying with Quasi-Newton solver.</w:t>
+      </w:r>
+      <w:r>
+        <w:br/>
+      </w:r>
+      <w:r>
+        <w:rPr>
+          <w:rStyle w:val="VerbatimChar"/>
+        </w:rPr>
+        <w:t xml:space="preserve">25/10/08 01:30:27 WARN Instrumentation: [aba76a97] regParam is zero, which might cause numerical instability and overfitting.</w:t>
+      </w:r>
+      <w:r>
+        <w:br/>
+      </w:r>
+      <w:r>
+        <w:rPr>
+          <w:rStyle w:val="VerbatimChar"/>
+        </w:rPr>
+        <w:t xml:space="preserve">[Stage 45:&gt;                                                         (0 + 1) / 1]                                                                                25/10/08 01:30:32 WARN Instrumentation: [aba76a97] Cholesky solver failed due to singular covariance matrix. Retrying with Quasi-Newton solver.</w:t>
+      </w:r>
+      <w:r>
+        <w:br/>
+      </w:r>
+      <w:r>
+        <w:rPr>
+          <w:rStyle w:val="VerbatimChar"/>
+        </w:rPr>
+        <w:t xml:space="preserve">25/10/08 01:30:33 WARN Instrumentation: [bb13e1ac] regParam is zero, which might cause numerical instability and overfitting.</w:t>
+      </w:r>
+      <w:r>
+        <w:br/>
+      </w:r>
+      <w:r>
+        <w:rPr>
+          <w:rStyle w:val="VerbatimChar"/>
+        </w:rPr>
+        <w:t xml:space="preserve">[Stage 46:&gt;                                                         (0 + 1) / 1]                                                                                25/10/08 01:30:39 WARN Instrumentation: [bb13e1ac] Cholesky solver failed due to singular covariance matrix. Retrying with Quasi-Newton solver.</w:t>
+      </w:r>
+      <w:r>
+        <w:br/>
+      </w:r>
+      <w:r>
+        <w:rPr>
+          <w:rStyle w:val="VerbatimChar"/>
+        </w:rPr>
+        <w:t xml:space="preserve">25/10/08 01:30:39 WARN Instrumentation: [784148ee] regParam is zero, which might cause numerical instability and overfitting.</w:t>
+      </w:r>
+      <w:r>
+        <w:br/>
+      </w:r>
+      <w:r>
+        <w:rPr>
+          <w:rStyle w:val="VerbatimChar"/>
+        </w:rPr>
+        <w:t xml:space="preserve">[Stage 47:&gt;                                                         (0 + 1) / 1]                                                                                25/10/08 01:30:45 WARN Instrumentation: [784148ee] Cholesky solver failed due to singular covariance matrix. Retrying with Quasi-Newton solver.</w:t>
+      </w:r>
+      <w:r>
+        <w:br/>
+      </w:r>
+      <w:r>
+        <w:rPr>
+          <w:rStyle w:val="VerbatimChar"/>
+        </w:rPr>
+        <w:t xml:space="preserve">25/10/08 01:30:45 WARN Instrumentation: [6539ebdb] regParam is zero, which might cause numerical instability and overfitting.</w:t>
+      </w:r>
+      <w:r>
+        <w:br/>
+      </w:r>
+      <w:r>
+        <w:rPr>
+          <w:rStyle w:val="VerbatimChar"/>
+        </w:rPr>
+        <w:t xml:space="preserve">[Stage 48:&gt;                                                         (0 + 1) / 1]                                                                                25/10/08 01:30:50 WARN Instrumentation: [6539ebdb] Cholesky solver failed due to singular covariance matrix. Retrying with Quasi-Newton solver.</w:t>
+      </w:r>
+      <w:r>
+        <w:br/>
+      </w:r>
+      <w:r>
+        <w:rPr>
+          <w:rStyle w:val="VerbatimChar"/>
+        </w:rPr>
+        <w:t xml:space="preserve">25/10/08 01:30:51 WARN Instrumentation: [2246d7c8] regParam is zero, which might cause numerical instability and overfitting.</w:t>
+      </w:r>
+      <w:r>
+        <w:br/>
+      </w:r>
+      <w:r>
+        <w:rPr>
+          <w:rStyle w:val="VerbatimChar"/>
+        </w:rPr>
+        <w:t xml:space="preserve">[Stage 49:&gt;                                                         (0 + 1) / 1]                                                                                25/10/08 01:30:56 WARN Instrumentation: [2246d7c8] Cholesky solver failed due to singular covariance matrix. Retrying with Quasi-Newton solver.</w:t>
+      </w:r>
+      <w:r>
+        <w:br/>
+      </w:r>
+      <w:r>
+        <w:rPr>
+          <w:rStyle w:val="VerbatimChar"/>
+        </w:rPr>
+        <w:t xml:space="preserve">25/10/08 01:30:57 WARN Instrumentation: [df7b2bdf] regParam is zero, which might cause numerical instability and overfitting.</w:t>
+      </w:r>
+      <w:r>
+        <w:br/>
+      </w:r>
+      <w:r>
+        <w:rPr>
+          <w:rStyle w:val="VerbatimChar"/>
+        </w:rPr>
+        <w:t xml:space="preserve">[Stage 50:&gt;                                                         (0 + 1) / 1]                                                                                25/10/08 01:31:02 WARN Instrumentation: [df7b2bdf] Cholesky solver failed due to singular covariance matrix. Retrying with Quasi-Newton solver.</w:t>
+      </w:r>
+      <w:r>
+        <w:br/>
+      </w:r>
+      <w:r>
+        <w:rPr>
+          <w:rStyle w:val="VerbatimChar"/>
+        </w:rPr>
+        <w:t xml:space="preserve">25/10/08 01:31:02 WARN Instrumentation: [c56b009f] regParam is zero, which might cause numerical instability and overfitting.</w:t>
+      </w:r>
+      <w:r>
+        <w:br/>
+      </w:r>
+      <w:r>
+        <w:rPr>
+          <w:rStyle w:val="VerbatimChar"/>
+        </w:rPr>
+        <w:t xml:space="preserve">[Stage 51:&gt;                                                         (0 + 1) / 1]                                                                                25/10/08 01:31:08 WARN Instrumentation: [c56b009f] Cholesky solver failed due to singular covariance matrix. Retrying with Quasi-Newton solver.</w:t>
+      </w:r>
+      <w:r>
+        <w:br/>
+      </w:r>
+      <w:r>
+        <w:rPr>
+          <w:rStyle w:val="VerbatimChar"/>
+        </w:rPr>
+        <w:t xml:space="preserve">25/10/08 01:31:08 WARN Instrumentation: [d7cb1aa2] regParam is zero, which might cause numerical instability and overfitting.</w:t>
+      </w:r>
+      <w:r>
+        <w:br/>
+      </w:r>
+      <w:r>
+        <w:rPr>
+          <w:rStyle w:val="VerbatimChar"/>
+        </w:rPr>
+        <w:t xml:space="preserve">[Stage 52:&gt;                                                         (0 + 1) / 1]                                                                                25/10/08 01:31:13 WARN Instrumentation: [d7cb1aa2] Cholesky solver failed due to singular covariance matrix. Retrying with Quasi-Newton solver.</w:t>
+      </w:r>
+      <w:r>
+        <w:br/>
+      </w:r>
+      <w:r>
+        <w:rPr>
+          <w:rStyle w:val="VerbatimChar"/>
+        </w:rPr>
+        <w:t xml:space="preserve">25/10/08 01:31:14 WARN Instrumentation: [5b564ded] regParam is zero, which might cause numerical instability and overfitting.</w:t>
+      </w:r>
+      <w:r>
+        <w:br/>
+      </w:r>
+      <w:r>
+        <w:rPr>
+          <w:rStyle w:val="VerbatimChar"/>
+        </w:rPr>
+        <w:t xml:space="preserve">[Stage 53:&gt;                                                         (0 + 1) / 1]                                                                                25/10/08 01:31:19 WARN Instrumentation: [5b564ded] Cholesky solver failed due to singular covariance matrix. Retrying with Quasi-Newton solver.</w:t>
+      </w:r>
+      <w:r>
+        <w:br/>
+      </w:r>
+      <w:r>
+        <w:rPr>
+          <w:rStyle w:val="VerbatimChar"/>
+        </w:rPr>
+        <w:t xml:space="preserve">25/10/08 01:31:20 WARN Instrumentation: [09245a9d] regParam is zero, which might cause numerical instability and overfitting.</w:t>
+      </w:r>
+      <w:r>
+        <w:br/>
+      </w:r>
+      <w:r>
+        <w:rPr>
+          <w:rStyle w:val="VerbatimChar"/>
+        </w:rPr>
+        <w:t xml:space="preserve">[Stage 54:&gt;                                                         (0 + 1) / 1]                                                                                25/10/08 01:31:25 WARN Instrumentation: [09245a9d] Cholesky solver failed due to singular covariance matrix. Retrying with Quasi-Newton solver.</w:t>
+      </w:r>
+      <w:r>
+        <w:br/>
+      </w:r>
+      <w:r>
+        <w:rPr>
+          <w:rStyle w:val="VerbatimChar"/>
+        </w:rPr>
+        <w:t xml:space="preserve">25/10/08 01:31:26 WARN Instrumentation: [a8ebe287] regParam is zero, which might cause numerical instability and overfitting.</w:t>
+      </w:r>
+      <w:r>
+        <w:br/>
+      </w:r>
+      <w:r>
+        <w:rPr>
+          <w:rStyle w:val="VerbatimChar"/>
+        </w:rPr>
+        <w:t xml:space="preserve">[Stage 55:&gt;                                                         (0 + 1) / 1]                                                                                25/10/08 01:31:31 WARN Instrumentation: [a8ebe287] Cholesky solver failed due to singular covariance matrix. Retrying with Quasi-Newton solver.</w:t>
+      </w:r>
+      <w:r>
+        <w:br/>
+      </w:r>
+      <w:r>
+        <w:rPr>
+          <w:rStyle w:val="VerbatimChar"/>
+        </w:rPr>
+        <w:t xml:space="preserve">25/10/08 01:31:32 WARN Instrumentation: [a61f3abf] regParam is zero, which might cause numerical instability and overfitting.</w:t>
+      </w:r>
+      <w:r>
+        <w:br/>
+      </w:r>
+      <w:r>
+        <w:rPr>
+          <w:rStyle w:val="VerbatimChar"/>
+        </w:rPr>
+        <w:t xml:space="preserve">[Stage 56:&gt;                                                         (0 + 1) / 1]                                                                                25/10/08 01:31:37 WARN Instrumentation: [a61f3abf] Cholesky solver failed due to singular covariance matrix. Retrying with Quasi-Newton solver.</w:t>
+      </w:r>
+      <w:r>
+        <w:br/>
+      </w:r>
+      <w:r>
+        <w:rPr>
+          <w:rStyle w:val="VerbatimChar"/>
+        </w:rPr>
+        <w:t xml:space="preserve">25/10/08 01:31:38 WARN Instrumentation: [2e96b254] regParam is zero, which might cause numerical instability and overfitting.</w:t>
+      </w:r>
+      <w:r>
+        <w:br/>
+      </w:r>
+      <w:r>
+        <w:rPr>
+          <w:rStyle w:val="VerbatimChar"/>
+        </w:rPr>
+        <w:t xml:space="preserve">[Stage 57:&gt;                                                         (0 + 1) / 1]                                                                                25/10/08 01:31:42 WARN Instrumentation: [2e96b254] Cholesky solver failed due to singular covariance matrix. Retrying with Quasi-Newton solver.</w:t>
+      </w:r>
+      <w:r>
+        <w:br/>
+      </w:r>
+      <w:r>
+        <w:rPr>
+          <w:rStyle w:val="VerbatimChar"/>
+        </w:rPr>
+        <w:t xml:space="preserve">25/10/08 01:31:43 WARN Instrumentation: [08fd3615] regParam is zero, which might cause numerical instability and overfitting.</w:t>
+      </w:r>
+      <w:r>
+        <w:br/>
+      </w:r>
+      <w:r>
+        <w:rPr>
+          <w:rStyle w:val="VerbatimChar"/>
+        </w:rPr>
+        <w:t xml:space="preserve">[Stage 58:&gt;                                                         (0 + 1) / 1]                                                                                25/10/08 01:31:48 WARN Instrumentation: [08fd3615] Cholesky solver failed due to singular covariance matrix. Retrying with Quasi-Newton solver.</w:t>
+      </w:r>
+      <w:r>
+        <w:br/>
+      </w:r>
+      <w:r>
+        <w:rPr>
+          <w:rStyle w:val="VerbatimChar"/>
+        </w:rPr>
+        <w:t xml:space="preserve">25/10/08 01:31:48 WARN Instrumentation: [8311c40e] regParam is zero, which might cause numerical instability and overfitting.</w:t>
+      </w:r>
+      <w:r>
+        <w:br/>
+      </w:r>
+      <w:r>
+        <w:rPr>
+          <w:rStyle w:val="VerbatimChar"/>
+        </w:rPr>
+        <w:t xml:space="preserve">[Stage 59:&gt;                                                         (0 + 1) / 1]                                                                                25/10/08 01:31:54 WARN Instrumentation: [8311c40e] Cholesky solver failed due to singular covariance matrix. Retrying with Quasi-Newton solver.</w:t>
+      </w:r>
+      <w:r>
+        <w:br/>
+      </w:r>
+      <w:r>
+        <w:rPr>
+          <w:rStyle w:val="VerbatimChar"/>
+        </w:rPr>
+        <w:t xml:space="preserve">25/10/08 01:31:54 WARN Instrumentation: [53c8364d] regParam is zero, which might cause numerical instability and overfitting.</w:t>
+      </w:r>
+      <w:r>
+        <w:br/>
+      </w:r>
+      <w:r>
+        <w:rPr>
+          <w:rStyle w:val="VerbatimChar"/>
+        </w:rPr>
+        <w:t xml:space="preserve">[Stage 60:&gt;                                                         (0 + 1) / 1]                                                                                25/10/08 01:31:59 WARN Instrumentation: [53c8364d] Cholesky solver failed due to singular covariance matrix. Retrying with Quasi-Newton solver.</w:t>
+      </w:r>
+      <w:r>
+        <w:br/>
+      </w:r>
+      <w:r>
+        <w:rPr>
+          <w:rStyle w:val="VerbatimChar"/>
+        </w:rPr>
+        <w:t xml:space="preserve">25/10/08 01:32:00 WARN Instrumentation: [0b49e1ea] regParam is zero, which might cause numerical instability and overfitting.</w:t>
+      </w:r>
+      <w:r>
+        <w:br/>
+      </w:r>
+      <w:r>
+        <w:rPr>
+          <w:rStyle w:val="VerbatimChar"/>
+        </w:rPr>
+        <w:t xml:space="preserve">[Stage 61:&gt;                                                         (0 + 1) / 1]                                                                                25/10/08 01:32:06 WARN Instrumentation: [0b49e1ea] Cholesky solver failed due to singular covariance matrix. Retrying with Quasi-Newton solver.</w:t>
+      </w:r>
+      <w:r>
+        <w:br/>
+      </w:r>
+      <w:r>
+        <w:rPr>
+          <w:rStyle w:val="VerbatimChar"/>
+        </w:rPr>
+        <w:t xml:space="preserve">25/10/08 01:32:06 WARN Instrumentation: [4a243275] regParam is zero, which might cause numerical instability and overfitting.</w:t>
+      </w:r>
+      <w:r>
+        <w:br/>
+      </w:r>
+      <w:r>
+        <w:rPr>
+          <w:rStyle w:val="VerbatimChar"/>
+        </w:rPr>
+        <w:t xml:space="preserve">[Stage 62:&gt;                                                         (0 + 1) / 1]                                                                                25/10/08 01:32:12 WARN Instrumentation: [4a243275] Cholesky solver failed due to singular covariance matrix. Retrying with Quasi-Newton solver.</w:t>
+      </w:r>
+      <w:r>
+        <w:br/>
+      </w:r>
+      <w:r>
+        <w:rPr>
+          <w:rStyle w:val="VerbatimChar"/>
+        </w:rPr>
+        <w:t xml:space="preserve">25/10/08 01:32:12 WARN Instrumentation: [40ccd6a6] regParam is zero, which might cause numerical instability and overfitting.</w:t>
+      </w:r>
+      <w:r>
+        <w:br/>
+      </w:r>
+      <w:r>
+        <w:rPr>
+          <w:rStyle w:val="VerbatimChar"/>
+        </w:rPr>
+        <w:t xml:space="preserve">[Stage 63:&gt;                                                         (0 + 1) / 1]                                                                                25/10/08 01:32:17 WARN Instrumentation: [40ccd6a6] Cholesky solver failed due to singular covariance matrix. Retrying with Quasi-Newton solver.</w:t>
+      </w:r>
+      <w:r>
+        <w:br/>
+      </w:r>
+      <w:r>
+        <w:rPr>
+          <w:rStyle w:val="VerbatimChar"/>
+        </w:rPr>
+        <w:t xml:space="preserve">25/10/08 01:32:18 WARN Instrumentation: [96e07f39] regParam is zero, which might cause numerical instability and overfitting.</w:t>
+      </w:r>
+      <w:r>
+        <w:br/>
+      </w:r>
+      <w:r>
+        <w:rPr>
+          <w:rStyle w:val="VerbatimChar"/>
+        </w:rPr>
+        <w:t xml:space="preserve">[Stage 64:&gt;                                                         (0 + 1) / 1]                                                                                25/10/08 01:32:23 WARN Instrumentation: [96e07f39] Cholesky solver failed due to singular covariance matrix. Retrying with Quasi-Newton solver.</w:t>
+      </w:r>
+      <w:r>
+        <w:br/>
+      </w:r>
+      <w:r>
+        <w:rPr>
+          <w:rStyle w:val="VerbatimChar"/>
+        </w:rPr>
+        <w:t xml:space="preserve">25/10/08 01:32:23 WARN Instrumentation: [50b585e7] regParam is zero, which might cause numerical instability and overfitting.</w:t>
+      </w:r>
+      <w:r>
+        <w:br/>
+      </w:r>
+      <w:r>
+        <w:rPr>
+          <w:rStyle w:val="VerbatimChar"/>
+        </w:rPr>
+        <w:t xml:space="preserve">[Stage 65:&gt;                                                         (0 + 1) / 1]                                                                                25/10/08 01:32:28 WARN Instrumentation: [50b585e7] Cholesky solver failed due to singular covariance matrix. Retrying with Quasi-Newton solver.</w:t>
+      </w:r>
+      <w:r>
+        <w:br/>
+      </w:r>
+      <w:r>
+        <w:rPr>
+          <w:rStyle w:val="VerbatimChar"/>
+        </w:rPr>
+        <w:t xml:space="preserve">25/10/08 01:32:29 WARN Instrumentation: [43600f32] regParam is zero, which might cause numerical instability and overfitting.</w:t>
+      </w:r>
+      <w:r>
+        <w:br/>
+      </w:r>
+      <w:r>
+        <w:rPr>
+          <w:rStyle w:val="VerbatimChar"/>
+        </w:rPr>
+        <w:t xml:space="preserve">[Stage 66:&gt;                                                         (0 + 1) / 1]                                                                                25/10/08 01:32:35 WARN Instrumentation: [43600f32] Cholesky solver failed due to singular covariance matrix. Retrying with Quasi-Newton solver.</w:t>
+      </w:r>
+      <w:r>
+        <w:br/>
+      </w:r>
+      <w:r>
+        <w:rPr>
+          <w:rStyle w:val="VerbatimChar"/>
+        </w:rPr>
+        <w:t xml:space="preserve">25/10/08 01:32:35 WARN Instrumentation: [780d07d8] regParam is zero, which might cause numerical instability and overfitting.</w:t>
+      </w:r>
+      <w:r>
+        <w:br/>
+      </w:r>
+      <w:r>
+        <w:rPr>
+          <w:rStyle w:val="VerbatimChar"/>
+        </w:rPr>
+        <w:t xml:space="preserve">[Stage 67:&gt;                                                         (0 + 1) / 1]                                                                                25/10/08 01:32:41 WARN Instrumentation: [780d07d8] Cholesky solver failed due to singular covariance matrix. Retrying with Quasi-Newton solver.</w:t>
+      </w:r>
+      <w:r>
+        <w:br/>
+      </w:r>
+      <w:r>
+        <w:rPr>
+          <w:rStyle w:val="VerbatimChar"/>
+        </w:rPr>
+        <w:t xml:space="preserve">25/10/08 01:32:41 WARN Instrumentation: [77550871] regParam is zero, which might cause numerical instability and overfitting.</w:t>
+      </w:r>
+      <w:r>
+        <w:br/>
+      </w:r>
+      <w:r>
+        <w:rPr>
+          <w:rStyle w:val="VerbatimChar"/>
+        </w:rPr>
+        <w:t xml:space="preserve">[Stage 68:&gt;                                                         (0 + 1) / 1]                                                                                25/10/08 01:32:46 WARN Instrumentation: [77550871] Cholesky solver failed due to singular covariance matrix. Retrying with Quasi-Newton solver.</w:t>
+      </w:r>
+      <w:r>
+        <w:br/>
+      </w:r>
+      <w:r>
+        <w:rPr>
+          <w:rStyle w:val="VerbatimChar"/>
+        </w:rPr>
+        <w:t xml:space="preserve">25/10/08 01:32:47 WARN Instrumentation: [4a08e1ae] regParam is zero, which might cause numerical instability and overfitting.</w:t>
+      </w:r>
+      <w:r>
+        <w:br/>
+      </w:r>
+      <w:r>
+        <w:rPr>
+          <w:rStyle w:val="VerbatimChar"/>
+        </w:rPr>
+        <w:t xml:space="preserve">[Stage 69:&gt;                                                         (0 + 1) / 1]                                                                                25/10/08 01:32:52 WARN Instrumentation: [4a08e1ae] Cholesky solver failed due to singular covariance matrix. Retrying with Quasi-Newton solver.</w:t>
+      </w:r>
+      <w:r>
+        <w:br/>
+      </w:r>
+      <w:r>
+        <w:rPr>
+          <w:rStyle w:val="VerbatimChar"/>
+        </w:rPr>
+        <w:t xml:space="preserve">25/10/08 01:32:53 WARN Instrumentation: [ccfd1923] regParam is zero, which might cause numerical instability and overfitting.</w:t>
+      </w:r>
+      <w:r>
+        <w:br/>
+      </w:r>
+      <w:r>
+        <w:rPr>
+          <w:rStyle w:val="VerbatimChar"/>
+        </w:rPr>
+        <w:t xml:space="preserve">[Stage 70:&gt;                                                         (0 + 1) / 1]                                                                                25/10/08 01:32:58 WARN Instrumentation: [ccfd1923] Cholesky solver failed due to singular covariance matrix. Retrying with Quasi-Newton solver.</w:t>
+      </w:r>
+      <w:r>
+        <w:br/>
+      </w:r>
+      <w:r>
+        <w:rPr>
+          <w:rStyle w:val="VerbatimChar"/>
+        </w:rPr>
+        <w:t xml:space="preserve">25/10/08 01:32:59 WARN Instrumentation: [2c264f27] regParam is zero, which might cause numerical instability and overfitting.</w:t>
+      </w:r>
+      <w:r>
+        <w:br/>
+      </w:r>
+      <w:r>
+        <w:rPr>
+          <w:rStyle w:val="VerbatimChar"/>
+        </w:rPr>
+        <w:t xml:space="preserve">[Stage 71:&gt;                                                         (0 + 1) / 1]                                                                                25/10/08 01:33:05 WARN Instrumentation: [2c264f27] Cholesky solver failed due to singular covariance matrix. Retrying with Quasi-Newton solver.</w:t>
+      </w:r>
+      <w:r>
+        <w:br/>
+      </w:r>
+      <w:r>
+        <w:rPr>
+          <w:rStyle w:val="VerbatimChar"/>
+        </w:rPr>
+        <w:t xml:space="preserve">25/10/08 01:33:05 WARN Instrumentation: [5d02fd27] regParam is zero, which might cause numerical instability and overfitting.</w:t>
+      </w:r>
+      <w:r>
+        <w:br/>
+      </w:r>
+      <w:r>
+        <w:rPr>
+          <w:rStyle w:val="VerbatimChar"/>
+        </w:rPr>
+        <w:t xml:space="preserve">[Stage 72:&gt;                                                         (0 + 1) / 1]                                                                                25/10/08 01:33:11 WARN Instrumentation: [5d02fd27] Cholesky solver failed due to singular covariance matrix. Retrying with Quasi-Newton solver.</w:t>
+      </w:r>
+      <w:r>
+        <w:br/>
+      </w:r>
+      <w:r>
+        <w:rPr>
+          <w:rStyle w:val="VerbatimChar"/>
+        </w:rPr>
+        <w:t xml:space="preserve">25/10/08 01:33:11 WARN Instrumentation: [532bba64] regParam is zero, which might cause numerical instability and overfitting.</w:t>
+      </w:r>
+      <w:r>
+        <w:br/>
+      </w:r>
+      <w:r>
+        <w:rPr>
+          <w:rStyle w:val="VerbatimChar"/>
+        </w:rPr>
+        <w:t xml:space="preserve">[Stage 73:&gt;                                                         (0 + 1) / 1]                                                                                25/10/08 01:33:17 WARN Instrumentation: [532bba64] Cholesky solver failed due to singular covariance matrix. Retrying with Quasi-Newton solver.</w:t>
+      </w:r>
+      <w:r>
+        <w:br/>
+      </w:r>
+      <w:r>
+        <w:rPr>
+          <w:rStyle w:val="VerbatimChar"/>
+        </w:rPr>
+        <w:t xml:space="preserve">25/10/08 01:33:17 WARN Instrumentation: [a9b2f4bd] regParam is zero, which might cause numerical instability and overfitting.</w:t>
+      </w:r>
+      <w:r>
+        <w:br/>
+      </w:r>
+      <w:r>
+        <w:rPr>
+          <w:rStyle w:val="VerbatimChar"/>
+        </w:rPr>
+        <w:t xml:space="preserve">[Stage 74:&gt;                                                         (0 + 1) / 1]                                                                                25/10/08 01:33:22 WARN Instrumentation: [a9b2f4bd] Cholesky solver failed due to singular covariance matrix. Retrying with Quasi-Newton solver.</w:t>
+      </w:r>
+      <w:r>
+        <w:br/>
+      </w:r>
+      <w:r>
+        <w:rPr>
+          <w:rStyle w:val="VerbatimChar"/>
+        </w:rPr>
+        <w:t xml:space="preserve">25/10/08 01:33:23 WARN Instrumentation: [2cb01af3] regParam is zero, which might cause numerical instability and overfitting.</w:t>
+      </w:r>
+      <w:r>
+        <w:br/>
+      </w:r>
+      <w:r>
+        <w:rPr>
+          <w:rStyle w:val="VerbatimChar"/>
+        </w:rPr>
+        <w:t xml:space="preserve">[Stage 75:&gt;                                                         (0 + 1) / 1]                                                                                25/10/08 01:33:28 WARN Instrumentation: [2cb01af3] Cholesky solver failed due to singular covariance matrix. Retrying with Quasi-Newton solver.</w:t>
+      </w:r>
+      <w:r>
+        <w:br/>
+      </w:r>
+      <w:r>
+        <w:rPr>
+          <w:rStyle w:val="VerbatimChar"/>
+        </w:rPr>
+        <w:t xml:space="preserve">25/10/08 01:33:28 WARN Instrumentation: [e1bd17ea] regParam is zero, which might cause numerical instability and overfitting.</w:t>
+      </w:r>
+      <w:r>
+        <w:br/>
+      </w:r>
+      <w:r>
+        <w:rPr>
+          <w:rStyle w:val="VerbatimChar"/>
+        </w:rPr>
+        <w:t xml:space="preserve">[Stage 76:&gt;                                                         (0 + 1) / 1]                                                                                25/10/08 01:33:34 WARN Instrumentation: [e1bd17ea] Cholesky solver failed due to singular covariance matrix. Retrying with Quasi-Newton solver.</w:t>
+      </w:r>
+      <w:r>
+        <w:br/>
+      </w:r>
+      <w:r>
+        <w:rPr>
+          <w:rStyle w:val="VerbatimChar"/>
+        </w:rPr>
+        <w:t xml:space="preserve">25/10/08 01:33:34 WARN Instrumentation: [d01e5b31] regParam is zero, which might cause numerical instability and overfitting.</w:t>
+      </w:r>
+      <w:r>
+        <w:br/>
+      </w:r>
+      <w:r>
+        <w:rPr>
+          <w:rStyle w:val="VerbatimChar"/>
+        </w:rPr>
+        <w:t xml:space="preserve">[Stage 77:&gt;                                                         (0 + 1) / 1]                                                                                25/10/08 01:33:40 WARN Instrumentation: [d01e5b31] Cholesky solver failed due to singular covariance matrix. Retrying with Quasi-Newton solver.</w:t>
+      </w:r>
+      <w:r>
+        <w:br/>
+      </w:r>
+      <w:r>
+        <w:rPr>
+          <w:rStyle w:val="VerbatimChar"/>
+        </w:rPr>
+        <w:t xml:space="preserve">25/10/08 01:33:40 WARN Instrumentation: [8e53a69a] regParam is zero, which might cause numerical instability and overfitting.</w:t>
+      </w:r>
+      <w:r>
+        <w:br/>
+      </w:r>
+      <w:r>
+        <w:rPr>
+          <w:rStyle w:val="VerbatimChar"/>
+        </w:rPr>
+        <w:t xml:space="preserve">[Stage 78:&gt;                                                         (0 + 1) / 1]                                                                                25/10/08 01:33:45 WARN Instrumentation: [8e53a69a] Cholesky solver failed due to singular covariance matrix. Retrying with Quasi-Newton solver.</w:t>
+      </w:r>
+      <w:r>
+        <w:br/>
+      </w:r>
+      <w:r>
+        <w:rPr>
+          <w:rStyle w:val="VerbatimChar"/>
+        </w:rPr>
+        <w:t xml:space="preserve">25/10/08 01:33:46 WARN Instrumentation: [d7fcb99e] regParam is zero, which might cause numerical instability and overfitting.</w:t>
+      </w:r>
+      <w:r>
+        <w:br/>
+      </w:r>
+      <w:r>
+        <w:rPr>
+          <w:rStyle w:val="VerbatimChar"/>
+        </w:rPr>
+        <w:t xml:space="preserve">[Stage 79:&gt;                                                         (0 + 1) / 1]                                                                                25/10/08 01:33:51 WARN Instrumentation: [d7fcb99e] Cholesky solver failed due to singular covariance matrix. Retrying with Quasi-Newton solver.</w:t>
+      </w:r>
+      <w:r>
+        <w:br/>
+      </w:r>
+      <w:r>
+        <w:rPr>
+          <w:rStyle w:val="VerbatimChar"/>
+        </w:rPr>
+        <w:t xml:space="preserve">25/10/08 01:33:51 WARN Instrumentation: [ad6d8add] regParam is zero, which might cause numerical instability and overfitting.</w:t>
+      </w:r>
+      <w:r>
+        <w:br/>
+      </w:r>
+      <w:r>
+        <w:rPr>
+          <w:rStyle w:val="VerbatimChar"/>
+        </w:rPr>
+        <w:t xml:space="preserve">[Stage 80:&gt;                                                         (0 + 1) / 1]                                                                                25/10/08 01:33:56 WARN Instrumentation: [ad6d8add] Cholesky solver failed due to singular covariance matrix. Retrying with Quasi-Newton solver.</w:t>
+      </w:r>
+      <w:r>
+        <w:br/>
+      </w:r>
+      <w:r>
+        <w:rPr>
+          <w:rStyle w:val="VerbatimChar"/>
+        </w:rPr>
+        <w:t xml:space="preserve">25/10/08 01:33:56 WARN Instrumentation: [6a83d488] regParam is zero, which might cause numerical instability and overfitting.</w:t>
+      </w:r>
+      <w:r>
+        <w:br/>
+      </w:r>
+      <w:r>
+        <w:rPr>
+          <w:rStyle w:val="VerbatimChar"/>
+        </w:rPr>
+        <w:t xml:space="preserve">[Stage 81:&gt;                                                         (0 + 1) / 1]</w:t>
       </w:r>
     </w:p>
     <w:p>
@@ -390,7 +1254,29 @@
         <w:rPr>
           <w:rStyle w:val="VerbatimChar"/>
         </w:rPr>
-        <w:t xml:space="preserve">                                                                                </w:t>
+        <w:t xml:space="preserve">Saved: _output/glr_summary.csv</w:t>
+      </w:r>
+    </w:p>
+    <w:p>
+      <w:pPr>
+        <w:pStyle w:val="SourceCode"/>
+      </w:pPr>
+      <w:r>
+        <w:rPr>
+          <w:rStyle w:val="VerbatimChar"/>
+        </w:rPr>
+        <w:t xml:space="preserve">                                                                                25/10/08 01:34:01 WARN Instrumentation: [6a83d488] Cholesky solver failed due to singular covariance matrix. Retrying with Quasi-Newton solver.</w:t>
+      </w:r>
+    </w:p>
+    <w:p>
+      <w:pPr>
+        <w:pStyle w:val="SourceCode"/>
+      </w:pPr>
+      <w:r>
+        <w:rPr>
+          <w:rStyle w:val="VerbatimChar"/>
+        </w:rPr>
+        <w:t xml:space="preserve">Saved: _output/polylr_summary.csv</w:t>
       </w:r>
     </w:p>
     <w:p>
@@ -398,7 +1284,7 @@
         <w:pStyle w:val="BlockText"/>
       </w:pPr>
       <w:r>
-        <w:t xml:space="preserve">An 80/20 train–test split was used, this is a standard ratio for tabular regression data. It balances bias and variance by keeping sufficient training data while holding back a meaningful test sample for performance validation.</w:t>
+        <w:t xml:space="preserve">Interpretation of Polynomial Linear Regression. Adding a quadratic term in Min Yrs Exp does not improve generalization for this dataset. The linear term carries most of the signal, the smaller or non-significant t-value for the squared term is suggesting added variance with a limited predictive value.</w:t>
       </w:r>
     </w:p>
     <w:p>
@@ -409,88 +1295,16 @@
         <w:rPr>
           <w:rStyle w:val="VerbatimChar"/>
         </w:rPr>
-        <w:t xml:space="preserve">25/10/07 01:12:18 WARN Instrumentation: [0c0517fa] regParam is zero, which might cause numerical instability and overfitting.</w:t>
-      </w:r>
-      <w:r>
-        <w:br/>
-      </w:r>
-      <w:r>
-        <w:rPr>
-          <w:rStyle w:val="VerbatimChar"/>
-        </w:rPr>
-        <w:t xml:space="preserve">[Stage 208:&gt;                                                        (0 + 1) / 1]                                                                                25/10/07 01:12:23 WARN Instrumentation: [0c0517fa] Cholesky solver failed due to singular covariance matrix. Retrying with Quasi-Newton solver.</w:t>
-      </w:r>
-      <w:r>
-        <w:br/>
-      </w:r>
-      <w:r>
-        <w:rPr>
-          <w:rStyle w:val="VerbatimChar"/>
-        </w:rPr>
-        <w:t xml:space="preserve">25/10/07 01:12:24 WARN Instrumentation: [8c8ab919] regParam is zero, which might cause numerical instability and overfitting.</w:t>
-      </w:r>
-      <w:r>
-        <w:br/>
-      </w:r>
-      <w:r>
-        <w:rPr>
-          <w:rStyle w:val="VerbatimChar"/>
-        </w:rPr>
-        <w:t xml:space="preserve">[Stage 209:&gt;                                                        (0 + 1) / 1]                                                                                25/10/07 01:12:28 WARN Instrumentation: [8c8ab919] Cholesky solver failed due to singular covariance matrix. Retrying with Quasi-Newton solver.</w:t>
-      </w:r>
-      <w:r>
-        <w:br/>
-      </w:r>
-      <w:r>
-        <w:rPr>
-          <w:rStyle w:val="VerbatimChar"/>
-        </w:rPr>
-        <w:t xml:space="preserve">[Stage 210:&gt;                                                        (0 + 1) / 1]                                                                                25/10/07 01:12:34 WARN Instrumentation: [1c3602fd] regParam is zero, which might cause numerical instability and overfitting.</w:t>
-      </w:r>
-      <w:r>
-        <w:br/>
-      </w:r>
-      <w:r>
-        <w:rPr>
-          <w:rStyle w:val="VerbatimChar"/>
-        </w:rPr>
-        <w:t xml:space="preserve">[Stage 211:&gt;                                                        (0 + 1) / 1]                                                                                [Stage 212:&gt;                                                        (0 + 1) / 1]                                                                                [Stage 213:&gt;                                                        (0 + 1) / 1]                                                                                [Stage 214:&gt;                                                        (0 + 1) / 1]                                                                                [Stage 215:&gt;                                                        (0 + 1) / 1]                                                                                [Stage 217:&gt;                                                        (0 + 1) / 1][Stage 218:&gt;                                                        (0 + 1) / 1]                                                                                [Stage 219:&gt;                                                        (0 + 1) / 1]                                                                                25/10/07 01:13:06 WARN DAGScheduler: Broadcasting large task binary with size 1258.5 KiB</w:t>
-      </w:r>
-      <w:r>
-        <w:br/>
-      </w:r>
-      <w:r>
-        <w:rPr>
-          <w:rStyle w:val="VerbatimChar"/>
-        </w:rPr>
-        <w:t xml:space="preserve">[Stage 221:&gt;                                                        (0 + 1) / 1]                                                                                25/10/07 01:13:08 WARN DAGScheduler: Broadcasting large task binary with size 2.0 MiB</w:t>
-      </w:r>
-      <w:r>
-        <w:br/>
-      </w:r>
-      <w:r>
-        <w:rPr>
-          <w:rStyle w:val="VerbatimChar"/>
-        </w:rPr>
-        <w:t xml:space="preserve">[Stage 223:&gt;                                                        (0 + 1) / 1][Stage 224:&gt;                                                        (0 + 1) / 1]                                                                                25/10/07 01:13:10 WARN DAGScheduler: Broadcasting large task binary with size 3.2 MiB</w:t>
-      </w:r>
-      <w:r>
-        <w:br/>
-      </w:r>
-      <w:r>
-        <w:rPr>
-          <w:rStyle w:val="VerbatimChar"/>
-        </w:rPr>
-        <w:t xml:space="preserve">[Stage 225:&gt;                                                        (0 + 1) / 1][Stage 226:&gt;                                                        (0 + 1) / 1]                                                                                25/10/07 01:13:14 WARN DAGScheduler: Broadcasting large task binary with size 4.7 MiB</w:t>
-      </w:r>
-      <w:r>
-        <w:br/>
-      </w:r>
-      <w:r>
-        <w:rPr>
-          <w:rStyle w:val="VerbatimChar"/>
-        </w:rPr>
-        <w:t xml:space="preserve">[Stage 227:&gt;                                                        (0 + 1) / 1][Stage 228:&gt;                                                        (0 + 1) / 1]                                                                                </w:t>
+        <w:t xml:space="preserve">Saved: glr_significant/top_positive_t/top_negative_t</w:t>
+      </w:r>
+      <w:r>
+        <w:br/>
+      </w:r>
+      <w:r>
+        <w:rPr>
+          <w:rStyle w:val="VerbatimChar"/>
+        </w:rPr>
+        <w:t xml:space="preserve">Saved: poly_significant/top_positive_t/top_negative_t</w:t>
       </w:r>
     </w:p>
     <w:p>
@@ -501,823 +1315,7 @@
         <w:rPr>
           <w:rStyle w:val="VerbatimChar"/>
         </w:rPr>
-        <w:t xml:space="preserve">[OK] All models trained</w:t>
-      </w:r>
-    </w:p>
-    <w:p>
-      <w:pPr>
-        <w:pStyle w:val="SourceCode"/>
-      </w:pPr>
-      <w:r>
-        <w:rPr>
-          <w:rStyle w:val="VerbatimChar"/>
-        </w:rPr>
-        <w:t xml:space="preserve">[OK] Expanded feature count = 846</w:t>
-      </w:r>
-    </w:p>
-    <w:p>
-      <w:pPr>
-        <w:pStyle w:val="SourceCode"/>
-      </w:pPr>
-      <w:r>
-        <w:rPr>
-          <w:rStyle w:val="VerbatimChar"/>
-        </w:rPr>
-        <w:t xml:space="preserve">[warn] Spark did not provide SE/t/p; estimating via bootstrap...</w:t>
-      </w:r>
-    </w:p>
-    <w:p>
-      <w:pPr>
-        <w:pStyle w:val="SourceCode"/>
-      </w:pPr>
-      <w:r>
-        <w:rPr>
-          <w:rStyle w:val="VerbatimChar"/>
-        </w:rPr>
-        <w:t xml:space="preserve">25/10/07 01:13:19 WARN Instrumentation: [f66da60a] regParam is zero, which might cause numerical instability and overfitting.</w:t>
-      </w:r>
-      <w:r>
-        <w:br/>
-      </w:r>
-      <w:r>
-        <w:rPr>
-          <w:rStyle w:val="VerbatimChar"/>
-        </w:rPr>
-        <w:t xml:space="preserve">[Stage 229:&gt;                                                        (0 + 1) / 1]                                                                                25/10/07 01:13:25 WARN Instrumentation: [f66da60a] Cholesky solver failed due to singular covariance matrix. Retrying with Quasi-Newton solver.</w:t>
-      </w:r>
-      <w:r>
-        <w:br/>
-      </w:r>
-      <w:r>
-        <w:rPr>
-          <w:rStyle w:val="VerbatimChar"/>
-        </w:rPr>
-        <w:t xml:space="preserve">25/10/07 01:13:26 WARN Instrumentation: [f6c0f5bc] regParam is zero, which might cause numerical instability and overfitting.</w:t>
-      </w:r>
-      <w:r>
-        <w:br/>
-      </w:r>
-      <w:r>
-        <w:rPr>
-          <w:rStyle w:val="VerbatimChar"/>
-        </w:rPr>
-        <w:t xml:space="preserve">[Stage 230:&gt;                                                        (0 + 1) / 1]                                                                                25/10/07 01:13:30 WARN Instrumentation: [f6c0f5bc] Cholesky solver failed due to singular covariance matrix. Retrying with Quasi-Newton solver.</w:t>
-      </w:r>
-      <w:r>
-        <w:br/>
-      </w:r>
-      <w:r>
-        <w:rPr>
-          <w:rStyle w:val="VerbatimChar"/>
-        </w:rPr>
-        <w:t xml:space="preserve">25/10/07 01:13:31 WARN Instrumentation: [5a905919] regParam is zero, which might cause numerical instability and overfitting.</w:t>
-      </w:r>
-      <w:r>
-        <w:br/>
-      </w:r>
-      <w:r>
-        <w:rPr>
-          <w:rStyle w:val="VerbatimChar"/>
-        </w:rPr>
-        <w:t xml:space="preserve">[Stage 231:&gt;                                                        (0 + 1) / 1]                                                                                25/10/07 01:13:35 WARN Instrumentation: [5a905919] Cholesky solver failed due to singular covariance matrix. Retrying with Quasi-Newton solver.</w:t>
-      </w:r>
-      <w:r>
-        <w:br/>
-      </w:r>
-      <w:r>
-        <w:rPr>
-          <w:rStyle w:val="VerbatimChar"/>
-        </w:rPr>
-        <w:t xml:space="preserve">25/10/07 01:13:35 WARN Instrumentation: [4fac3eb6] regParam is zero, which might cause numerical instability and overfitting.</w:t>
-      </w:r>
-      <w:r>
-        <w:br/>
-      </w:r>
-      <w:r>
-        <w:rPr>
-          <w:rStyle w:val="VerbatimChar"/>
-        </w:rPr>
-        <w:t xml:space="preserve">[Stage 232:&gt;                                                        (0 + 1) / 1]                                                                                25/10/07 01:13:40 WARN Instrumentation: [4fac3eb6] Cholesky solver failed due to singular covariance matrix. Retrying with Quasi-Newton solver.</w:t>
-      </w:r>
-      <w:r>
-        <w:br/>
-      </w:r>
-      <w:r>
-        <w:rPr>
-          <w:rStyle w:val="VerbatimChar"/>
-        </w:rPr>
-        <w:t xml:space="preserve">25/10/07 01:13:40 WARN Instrumentation: [037fe5d7] regParam is zero, which might cause numerical instability and overfitting.</w:t>
-      </w:r>
-      <w:r>
-        <w:br/>
-      </w:r>
-      <w:r>
-        <w:rPr>
-          <w:rStyle w:val="VerbatimChar"/>
-        </w:rPr>
-        <w:t xml:space="preserve">[Stage 233:&gt;                                                        (0 + 1) / 1]                                                                                25/10/07 01:13:44 WARN Instrumentation: [037fe5d7] Cholesky solver failed due to singular covariance matrix. Retrying with Quasi-Newton solver.</w:t>
-      </w:r>
-      <w:r>
-        <w:br/>
-      </w:r>
-      <w:r>
-        <w:rPr>
-          <w:rStyle w:val="VerbatimChar"/>
-        </w:rPr>
-        <w:t xml:space="preserve">25/10/07 01:13:44 WARN Instrumentation: [50d6038d] regParam is zero, which might cause numerical instability and overfitting.</w:t>
-      </w:r>
-      <w:r>
-        <w:br/>
-      </w:r>
-      <w:r>
-        <w:rPr>
-          <w:rStyle w:val="VerbatimChar"/>
-        </w:rPr>
-        <w:t xml:space="preserve">[Stage 234:&gt;                                                        (0 + 1) / 1]                                                                                25/10/07 01:13:49 WARN Instrumentation: [50d6038d] Cholesky solver failed due to singular covariance matrix. Retrying with Quasi-Newton solver.</w:t>
-      </w:r>
-      <w:r>
-        <w:br/>
-      </w:r>
-      <w:r>
-        <w:rPr>
-          <w:rStyle w:val="VerbatimChar"/>
-        </w:rPr>
-        <w:t xml:space="preserve">25/10/07 01:13:49 WARN Instrumentation: [47988e8c] regParam is zero, which might cause numerical instability and overfitting.</w:t>
-      </w:r>
-      <w:r>
-        <w:br/>
-      </w:r>
-      <w:r>
-        <w:rPr>
-          <w:rStyle w:val="VerbatimChar"/>
-        </w:rPr>
-        <w:t xml:space="preserve">[Stage 235:&gt;                                                        (0 + 1) / 1]                                                                                25/10/07 01:13:53 WARN Instrumentation: [47988e8c] Cholesky solver failed due to singular covariance matrix. Retrying with Quasi-Newton solver.</w:t>
-      </w:r>
-      <w:r>
-        <w:br/>
-      </w:r>
-      <w:r>
-        <w:rPr>
-          <w:rStyle w:val="VerbatimChar"/>
-        </w:rPr>
-        <w:t xml:space="preserve">25/10/07 01:13:54 WARN Instrumentation: [b7d3be16] regParam is zero, which might cause numerical instability and overfitting.</w:t>
-      </w:r>
-      <w:r>
-        <w:br/>
-      </w:r>
-      <w:r>
-        <w:rPr>
-          <w:rStyle w:val="VerbatimChar"/>
-        </w:rPr>
-        <w:t xml:space="preserve">[Stage 236:&gt;                                                        (0 + 1) / 1]                                                                                25/10/07 01:13:58 WARN Instrumentation: [b7d3be16] Cholesky solver failed due to singular covariance matrix. Retrying with Quasi-Newton solver.</w:t>
-      </w:r>
-      <w:r>
-        <w:br/>
-      </w:r>
-      <w:r>
-        <w:rPr>
-          <w:rStyle w:val="VerbatimChar"/>
-        </w:rPr>
-        <w:t xml:space="preserve">25/10/07 01:13:58 WARN Instrumentation: [0975e9d8] regParam is zero, which might cause numerical instability and overfitting.</w:t>
-      </w:r>
-      <w:r>
-        <w:br/>
-      </w:r>
-      <w:r>
-        <w:rPr>
-          <w:rStyle w:val="VerbatimChar"/>
-        </w:rPr>
-        <w:t xml:space="preserve">[Stage 237:&gt;                                                        (0 + 1) / 1]                                                                                25/10/07 01:14:03 WARN Instrumentation: [0975e9d8] Cholesky solver failed due to singular covariance matrix. Retrying with Quasi-Newton solver.</w:t>
-      </w:r>
-      <w:r>
-        <w:br/>
-      </w:r>
-      <w:r>
-        <w:rPr>
-          <w:rStyle w:val="VerbatimChar"/>
-        </w:rPr>
-        <w:t xml:space="preserve">25/10/07 01:14:03 WARN Instrumentation: [b5fc173d] regParam is zero, which might cause numerical instability and overfitting.</w:t>
-      </w:r>
-      <w:r>
-        <w:br/>
-      </w:r>
-      <w:r>
-        <w:rPr>
-          <w:rStyle w:val="VerbatimChar"/>
-        </w:rPr>
-        <w:t xml:space="preserve">[Stage 238:&gt;                                                        (0 + 1) / 1]                                                                                25/10/07 01:14:07 WARN Instrumentation: [b5fc173d] Cholesky solver failed due to singular covariance matrix. Retrying with Quasi-Newton solver.</w:t>
-      </w:r>
-      <w:r>
-        <w:br/>
-      </w:r>
-      <w:r>
-        <w:rPr>
-          <w:rStyle w:val="VerbatimChar"/>
-        </w:rPr>
-        <w:t xml:space="preserve">25/10/07 01:14:08 WARN Instrumentation: [7bc8c3a5] regParam is zero, which might cause numerical instability and overfitting.</w:t>
-      </w:r>
-      <w:r>
-        <w:br/>
-      </w:r>
-      <w:r>
-        <w:rPr>
-          <w:rStyle w:val="VerbatimChar"/>
-        </w:rPr>
-        <w:t xml:space="preserve">[Stage 239:&gt;                                                        (0 + 1) / 1]                                                                                25/10/07 01:14:12 WARN Instrumentation: [7bc8c3a5] Cholesky solver failed due to singular covariance matrix. Retrying with Quasi-Newton solver.</w:t>
-      </w:r>
-      <w:r>
-        <w:br/>
-      </w:r>
-      <w:r>
-        <w:rPr>
-          <w:rStyle w:val="VerbatimChar"/>
-        </w:rPr>
-        <w:t xml:space="preserve">25/10/07 01:14:12 WARN Instrumentation: [480f7243] regParam is zero, which might cause numerical instability and overfitting.</w:t>
-      </w:r>
-      <w:r>
-        <w:br/>
-      </w:r>
-      <w:r>
-        <w:rPr>
-          <w:rStyle w:val="VerbatimChar"/>
-        </w:rPr>
-        <w:t xml:space="preserve">[Stage 240:&gt;                                                        (0 + 1) / 1]                                                                                25/10/07 01:14:16 WARN Instrumentation: [480f7243] Cholesky solver failed due to singular covariance matrix. Retrying with Quasi-Newton solver.</w:t>
-      </w:r>
-      <w:r>
-        <w:br/>
-      </w:r>
-      <w:r>
-        <w:rPr>
-          <w:rStyle w:val="VerbatimChar"/>
-        </w:rPr>
-        <w:t xml:space="preserve">25/10/07 01:14:17 WARN Instrumentation: [cf3f0afe] regParam is zero, which might cause numerical instability and overfitting.</w:t>
-      </w:r>
-      <w:r>
-        <w:br/>
-      </w:r>
-      <w:r>
-        <w:rPr>
-          <w:rStyle w:val="VerbatimChar"/>
-        </w:rPr>
-        <w:t xml:space="preserve">[Stage 241:&gt;                                                        (0 + 1) / 1]                                                                                25/10/07 01:14:21 WARN Instrumentation: [cf3f0afe] Cholesky solver failed due to singular covariance matrix. Retrying with Quasi-Newton solver.</w:t>
-      </w:r>
-      <w:r>
-        <w:br/>
-      </w:r>
-      <w:r>
-        <w:rPr>
-          <w:rStyle w:val="VerbatimChar"/>
-        </w:rPr>
-        <w:t xml:space="preserve">25/10/07 01:14:21 WARN Instrumentation: [00f98c0f] regParam is zero, which might cause numerical instability and overfitting.</w:t>
-      </w:r>
-      <w:r>
-        <w:br/>
-      </w:r>
-      <w:r>
-        <w:rPr>
-          <w:rStyle w:val="VerbatimChar"/>
-        </w:rPr>
-        <w:t xml:space="preserve">[Stage 242:&gt;                                                        (0 + 1) / 1]                                                                                25/10/07 01:14:26 WARN Instrumentation: [00f98c0f] Cholesky solver failed due to singular covariance matrix. Retrying with Quasi-Newton solver.</w:t>
-      </w:r>
-      <w:r>
-        <w:br/>
-      </w:r>
-      <w:r>
-        <w:rPr>
-          <w:rStyle w:val="VerbatimChar"/>
-        </w:rPr>
-        <w:t xml:space="preserve">25/10/07 01:14:26 WARN Instrumentation: [a4fa055e] regParam is zero, which might cause numerical instability and overfitting.</w:t>
-      </w:r>
-      <w:r>
-        <w:br/>
-      </w:r>
-      <w:r>
-        <w:rPr>
-          <w:rStyle w:val="VerbatimChar"/>
-        </w:rPr>
-        <w:t xml:space="preserve">[Stage 243:&gt;                                                        (0 + 1) / 1]                                                                                25/10/07 01:14:30 WARN Instrumentation: [a4fa055e] Cholesky solver failed due to singular covariance matrix. Retrying with Quasi-Newton solver.</w:t>
-      </w:r>
-      <w:r>
-        <w:br/>
-      </w:r>
-      <w:r>
-        <w:rPr>
-          <w:rStyle w:val="VerbatimChar"/>
-        </w:rPr>
-        <w:t xml:space="preserve">25/10/07 01:14:30 WARN Instrumentation: [cc8ef113] regParam is zero, which might cause numerical instability and overfitting.</w:t>
-      </w:r>
-      <w:r>
-        <w:br/>
-      </w:r>
-      <w:r>
-        <w:rPr>
-          <w:rStyle w:val="VerbatimChar"/>
-        </w:rPr>
-        <w:t xml:space="preserve">[Stage 244:&gt;                                                        (0 + 1) / 1]                                                                                25/10/07 01:14:35 WARN Instrumentation: [cc8ef113] Cholesky solver failed due to singular covariance matrix. Retrying with Quasi-Newton solver.</w:t>
-      </w:r>
-      <w:r>
-        <w:br/>
-      </w:r>
-      <w:r>
-        <w:rPr>
-          <w:rStyle w:val="VerbatimChar"/>
-        </w:rPr>
-        <w:t xml:space="preserve">25/10/07 01:14:35 WARN Instrumentation: [f20082d0] regParam is zero, which might cause numerical instability and overfitting.</w:t>
-      </w:r>
-      <w:r>
-        <w:br/>
-      </w:r>
-      <w:r>
-        <w:rPr>
-          <w:rStyle w:val="VerbatimChar"/>
-        </w:rPr>
-        <w:t xml:space="preserve">[Stage 245:&gt;                                                        (0 + 1) / 1]                                                                                25/10/07 01:14:39 WARN Instrumentation: [f20082d0] Cholesky solver failed due to singular covariance matrix. Retrying with Quasi-Newton solver.</w:t>
-      </w:r>
-      <w:r>
-        <w:br/>
-      </w:r>
-      <w:r>
-        <w:rPr>
-          <w:rStyle w:val="VerbatimChar"/>
-        </w:rPr>
-        <w:t xml:space="preserve">25/10/07 01:14:40 WARN Instrumentation: [e3ece225] regParam is zero, which might cause numerical instability and overfitting.</w:t>
-      </w:r>
-      <w:r>
-        <w:br/>
-      </w:r>
-      <w:r>
-        <w:rPr>
-          <w:rStyle w:val="VerbatimChar"/>
-        </w:rPr>
-        <w:t xml:space="preserve">[Stage 246:&gt;                                                        (0 + 1) / 1]                                                                                25/10/07 01:14:44 WARN Instrumentation: [e3ece225] Cholesky solver failed due to singular covariance matrix. Retrying with Quasi-Newton solver.</w:t>
-      </w:r>
-      <w:r>
-        <w:br/>
-      </w:r>
-      <w:r>
-        <w:rPr>
-          <w:rStyle w:val="VerbatimChar"/>
-        </w:rPr>
-        <w:t xml:space="preserve">25/10/07 01:14:44 WARN Instrumentation: [fd855172] regParam is zero, which might cause numerical instability and overfitting.</w:t>
-      </w:r>
-      <w:r>
-        <w:br/>
-      </w:r>
-      <w:r>
-        <w:rPr>
-          <w:rStyle w:val="VerbatimChar"/>
-        </w:rPr>
-        <w:t xml:space="preserve">[Stage 247:&gt;                                                        (0 + 1) / 1]                                                                                25/10/07 01:14:48 WARN Instrumentation: [fd855172] Cholesky solver failed due to singular covariance matrix. Retrying with Quasi-Newton solver.</w:t>
-      </w:r>
-      <w:r>
-        <w:br/>
-      </w:r>
-      <w:r>
-        <w:rPr>
-          <w:rStyle w:val="VerbatimChar"/>
-        </w:rPr>
-        <w:t xml:space="preserve">25/10/07 01:14:49 WARN Instrumentation: [22ea099b] regParam is zero, which might cause numerical instability and overfitting.</w:t>
-      </w:r>
-      <w:r>
-        <w:br/>
-      </w:r>
-      <w:r>
-        <w:rPr>
-          <w:rStyle w:val="VerbatimChar"/>
-        </w:rPr>
-        <w:t xml:space="preserve">[Stage 248:&gt;                                                        (0 + 1) / 1]                                                                                25/10/07 01:14:53 WARN Instrumentation: [22ea099b] Cholesky solver failed due to singular covariance matrix. Retrying with Quasi-Newton solver.</w:t>
-      </w:r>
-      <w:r>
-        <w:br/>
-      </w:r>
-      <w:r>
-        <w:rPr>
-          <w:rStyle w:val="VerbatimChar"/>
-        </w:rPr>
-        <w:t xml:space="preserve">25/10/07 01:14:53 WARN Instrumentation: [a950e278] regParam is zero, which might cause numerical instability and overfitting.</w:t>
-      </w:r>
-      <w:r>
-        <w:br/>
-      </w:r>
-      <w:r>
-        <w:rPr>
-          <w:rStyle w:val="VerbatimChar"/>
-        </w:rPr>
-        <w:t xml:space="preserve">[Stage 249:&gt;                                                        (0 + 1) / 1]                                                                                25/10/07 01:14:57 WARN Instrumentation: [a950e278] Cholesky solver failed due to singular covariance matrix. Retrying with Quasi-Newton solver.</w:t>
-      </w:r>
-      <w:r>
-        <w:br/>
-      </w:r>
-      <w:r>
-        <w:rPr>
-          <w:rStyle w:val="VerbatimChar"/>
-        </w:rPr>
-        <w:t xml:space="preserve">25/10/07 01:14:58 WARN Instrumentation: [e2f4a509] regParam is zero, which might cause numerical instability and overfitting.</w:t>
-      </w:r>
-      <w:r>
-        <w:br/>
-      </w:r>
-      <w:r>
-        <w:rPr>
-          <w:rStyle w:val="VerbatimChar"/>
-        </w:rPr>
-        <w:t xml:space="preserve">[Stage 250:&gt;                                                        (0 + 1) / 1]                                                                                25/10/07 01:15:02 WARN Instrumentation: [e2f4a509] Cholesky solver failed due to singular covariance matrix. Retrying with Quasi-Newton solver.</w:t>
-      </w:r>
-      <w:r>
-        <w:br/>
-      </w:r>
-      <w:r>
-        <w:rPr>
-          <w:rStyle w:val="VerbatimChar"/>
-        </w:rPr>
-        <w:t xml:space="preserve">25/10/07 01:15:02 WARN Instrumentation: [13c37f87] regParam is zero, which might cause numerical instability and overfitting.</w:t>
-      </w:r>
-      <w:r>
-        <w:br/>
-      </w:r>
-      <w:r>
-        <w:rPr>
-          <w:rStyle w:val="VerbatimChar"/>
-        </w:rPr>
-        <w:t xml:space="preserve">[Stage 251:&gt;                                                        (0 + 1) / 1]                                                                                25/10/07 01:15:07 WARN Instrumentation: [13c37f87] Cholesky solver failed due to singular covariance matrix. Retrying with Quasi-Newton solver.</w:t>
-      </w:r>
-      <w:r>
-        <w:br/>
-      </w:r>
-      <w:r>
-        <w:rPr>
-          <w:rStyle w:val="VerbatimChar"/>
-        </w:rPr>
-        <w:t xml:space="preserve">25/10/07 01:15:07 WARN Instrumentation: [a4a0d7e2] regParam is zero, which might cause numerical instability and overfitting.</w:t>
-      </w:r>
-      <w:r>
-        <w:br/>
-      </w:r>
-      <w:r>
-        <w:rPr>
-          <w:rStyle w:val="VerbatimChar"/>
-        </w:rPr>
-        <w:t xml:space="preserve">[Stage 252:&gt;                                                        (0 + 1) / 1]                                                                                25/10/07 01:15:11 WARN Instrumentation: [a4a0d7e2] Cholesky solver failed due to singular covariance matrix. Retrying with Quasi-Newton solver.</w:t>
-      </w:r>
-      <w:r>
-        <w:br/>
-      </w:r>
-      <w:r>
-        <w:rPr>
-          <w:rStyle w:val="VerbatimChar"/>
-        </w:rPr>
-        <w:t xml:space="preserve">25/10/07 01:15:11 WARN Instrumentation: [4d7b8e36] regParam is zero, which might cause numerical instability and overfitting.</w:t>
-      </w:r>
-      <w:r>
-        <w:br/>
-      </w:r>
-      <w:r>
-        <w:rPr>
-          <w:rStyle w:val="VerbatimChar"/>
-        </w:rPr>
-        <w:t xml:space="preserve">[Stage 253:&gt;                                                        (0 + 1) / 1]                                                                                25/10/07 01:15:16 WARN Instrumentation: [4d7b8e36] Cholesky solver failed due to singular covariance matrix. Retrying with Quasi-Newton solver.</w:t>
-      </w:r>
-      <w:r>
-        <w:br/>
-      </w:r>
-      <w:r>
-        <w:rPr>
-          <w:rStyle w:val="VerbatimChar"/>
-        </w:rPr>
-        <w:t xml:space="preserve">25/10/07 01:15:16 WARN Instrumentation: [6afe5238] regParam is zero, which might cause numerical instability and overfitting.</w:t>
-      </w:r>
-      <w:r>
-        <w:br/>
-      </w:r>
-      <w:r>
-        <w:rPr>
-          <w:rStyle w:val="VerbatimChar"/>
-        </w:rPr>
-        <w:t xml:space="preserve">[Stage 254:&gt;                                                        (0 + 1) / 1]                                                                                25/10/07 01:15:21 WARN Instrumentation: [6afe5238] Cholesky solver failed due to singular covariance matrix. Retrying with Quasi-Newton solver.</w:t>
-      </w:r>
-      <w:r>
-        <w:br/>
-      </w:r>
-      <w:r>
-        <w:rPr>
-          <w:rStyle w:val="VerbatimChar"/>
-        </w:rPr>
-        <w:t xml:space="preserve">25/10/07 01:15:21 WARN Instrumentation: [4706b2c0] regParam is zero, which might cause numerical instability and overfitting.</w:t>
-      </w:r>
-      <w:r>
-        <w:br/>
-      </w:r>
-      <w:r>
-        <w:rPr>
-          <w:rStyle w:val="VerbatimChar"/>
-        </w:rPr>
-        <w:t xml:space="preserve">[Stage 255:&gt;                                                        (0 + 1) / 1]                                                                                25/10/07 01:15:25 WARN Instrumentation: [4706b2c0] Cholesky solver failed due to singular covariance matrix. Retrying with Quasi-Newton solver.</w:t>
-      </w:r>
-      <w:r>
-        <w:br/>
-      </w:r>
-      <w:r>
-        <w:rPr>
-          <w:rStyle w:val="VerbatimChar"/>
-        </w:rPr>
-        <w:t xml:space="preserve">25/10/07 01:15:25 WARN Instrumentation: [a34c0935] regParam is zero, which might cause numerical instability and overfitting.</w:t>
-      </w:r>
-      <w:r>
-        <w:br/>
-      </w:r>
-      <w:r>
-        <w:rPr>
-          <w:rStyle w:val="VerbatimChar"/>
-        </w:rPr>
-        <w:t xml:space="preserve">[Stage 256:&gt;                                                        (0 + 1) / 1]                                                                                25/10/07 01:15:30 WARN Instrumentation: [a34c0935] Cholesky solver failed due to singular covariance matrix. Retrying with Quasi-Newton solver.</w:t>
-      </w:r>
-      <w:r>
-        <w:br/>
-      </w:r>
-      <w:r>
-        <w:rPr>
-          <w:rStyle w:val="VerbatimChar"/>
-        </w:rPr>
-        <w:t xml:space="preserve">25/10/07 01:15:30 WARN Instrumentation: [8fdb2282] regParam is zero, which might cause numerical instability and overfitting.</w:t>
-      </w:r>
-      <w:r>
-        <w:br/>
-      </w:r>
-      <w:r>
-        <w:rPr>
-          <w:rStyle w:val="VerbatimChar"/>
-        </w:rPr>
-        <w:t xml:space="preserve">[Stage 257:&gt;                                                        (0 + 1) / 1]                                                                                25/10/07 01:15:34 WARN Instrumentation: [8fdb2282] Cholesky solver failed due to singular covariance matrix. Retrying with Quasi-Newton solver.</w:t>
-      </w:r>
-      <w:r>
-        <w:br/>
-      </w:r>
-      <w:r>
-        <w:rPr>
-          <w:rStyle w:val="VerbatimChar"/>
-        </w:rPr>
-        <w:t xml:space="preserve">25/10/07 01:15:35 WARN Instrumentation: [9a870e1c] regParam is zero, which might cause numerical instability and overfitting.</w:t>
-      </w:r>
-      <w:r>
-        <w:br/>
-      </w:r>
-      <w:r>
-        <w:rPr>
-          <w:rStyle w:val="VerbatimChar"/>
-        </w:rPr>
-        <w:t xml:space="preserve">[Stage 258:&gt;                                                        (0 + 1) / 1]                                                                                25/10/07 01:15:39 WARN Instrumentation: [9a870e1c] Cholesky solver failed due to singular covariance matrix. Retrying with Quasi-Newton solver.</w:t>
-      </w:r>
-      <w:r>
-        <w:br/>
-      </w:r>
-      <w:r>
-        <w:rPr>
-          <w:rStyle w:val="VerbatimChar"/>
-        </w:rPr>
-        <w:t xml:space="preserve">25/10/07 01:15:39 WARN Instrumentation: [b58bb50c] regParam is zero, which might cause numerical instability and overfitting.</w:t>
-      </w:r>
-      <w:r>
-        <w:br/>
-      </w:r>
-      <w:r>
-        <w:rPr>
-          <w:rStyle w:val="VerbatimChar"/>
-        </w:rPr>
-        <w:t xml:space="preserve">[Stage 259:&gt;                                                        (0 + 1) / 1]                                                                                25/10/07 01:15:43 WARN Instrumentation: [b58bb50c] Cholesky solver failed due to singular covariance matrix. Retrying with Quasi-Newton solver.</w:t>
-      </w:r>
-      <w:r>
-        <w:br/>
-      </w:r>
-      <w:r>
-        <w:rPr>
-          <w:rStyle w:val="VerbatimChar"/>
-        </w:rPr>
-        <w:t xml:space="preserve">25/10/07 01:15:44 WARN Instrumentation: [884f770f] regParam is zero, which might cause numerical instability and overfitting.</w:t>
-      </w:r>
-      <w:r>
-        <w:br/>
-      </w:r>
-      <w:r>
-        <w:rPr>
-          <w:rStyle w:val="VerbatimChar"/>
-        </w:rPr>
-        <w:t xml:space="preserve">[Stage 260:&gt;                                                        (0 + 1) / 1]                                                                                25/10/07 01:15:48 WARN Instrumentation: [884f770f] Cholesky solver failed due to singular covariance matrix. Retrying with Quasi-Newton solver.</w:t>
-      </w:r>
-      <w:r>
-        <w:br/>
-      </w:r>
-      <w:r>
-        <w:rPr>
-          <w:rStyle w:val="VerbatimChar"/>
-        </w:rPr>
-        <w:t xml:space="preserve">25/10/07 01:15:48 WARN Instrumentation: [08a70add] regParam is zero, which might cause numerical instability and overfitting.</w:t>
-      </w:r>
-      <w:r>
-        <w:br/>
-      </w:r>
-      <w:r>
-        <w:rPr>
-          <w:rStyle w:val="VerbatimChar"/>
-        </w:rPr>
-        <w:t xml:space="preserve">[Stage 261:&gt;                                                        (0 + 1) / 1]                                                                                25/10/07 01:15:53 WARN Instrumentation: [08a70add] Cholesky solver failed due to singular covariance matrix. Retrying with Quasi-Newton solver.</w:t>
-      </w:r>
-      <w:r>
-        <w:br/>
-      </w:r>
-      <w:r>
-        <w:rPr>
-          <w:rStyle w:val="VerbatimChar"/>
-        </w:rPr>
-        <w:t xml:space="preserve">25/10/07 01:15:53 WARN Instrumentation: [42e98505] regParam is zero, which might cause numerical instability and overfitting.</w:t>
-      </w:r>
-      <w:r>
-        <w:br/>
-      </w:r>
-      <w:r>
-        <w:rPr>
-          <w:rStyle w:val="VerbatimChar"/>
-        </w:rPr>
-        <w:t xml:space="preserve">[Stage 262:&gt;                                                        (0 + 1) / 1]                                                                                25/10/07 01:15:57 WARN Instrumentation: [42e98505] Cholesky solver failed due to singular covariance matrix. Retrying with Quasi-Newton solver.</w:t>
-      </w:r>
-      <w:r>
-        <w:br/>
-      </w:r>
-      <w:r>
-        <w:rPr>
-          <w:rStyle w:val="VerbatimChar"/>
-        </w:rPr>
-        <w:t xml:space="preserve">25/10/07 01:15:58 WARN Instrumentation: [a14423af] regParam is zero, which might cause numerical instability and overfitting.</w:t>
-      </w:r>
-      <w:r>
-        <w:br/>
-      </w:r>
-      <w:r>
-        <w:rPr>
-          <w:rStyle w:val="VerbatimChar"/>
-        </w:rPr>
-        <w:t xml:space="preserve">[Stage 263:&gt;                                                        (0 + 1) / 1]                                                                                25/10/07 01:16:02 WARN Instrumentation: [a14423af] Cholesky solver failed due to singular covariance matrix. Retrying with Quasi-Newton solver.</w:t>
-      </w:r>
-      <w:r>
-        <w:br/>
-      </w:r>
-      <w:r>
-        <w:rPr>
-          <w:rStyle w:val="VerbatimChar"/>
-        </w:rPr>
-        <w:t xml:space="preserve">25/10/07 01:16:02 WARN Instrumentation: [263f09b5] regParam is zero, which might cause numerical instability and overfitting.</w:t>
-      </w:r>
-      <w:r>
-        <w:br/>
-      </w:r>
-      <w:r>
-        <w:rPr>
-          <w:rStyle w:val="VerbatimChar"/>
-        </w:rPr>
-        <w:t xml:space="preserve">[Stage 264:&gt;                                                        (0 + 1) / 1]                                                                                25/10/07 01:16:07 WARN Instrumentation: [263f09b5] Cholesky solver failed due to singular covariance matrix. Retrying with Quasi-Newton solver.</w:t>
-      </w:r>
-      <w:r>
-        <w:br/>
-      </w:r>
-      <w:r>
-        <w:rPr>
-          <w:rStyle w:val="VerbatimChar"/>
-        </w:rPr>
-        <w:t xml:space="preserve">25/10/07 01:16:07 WARN Instrumentation: [2454452f] regParam is zero, which might cause numerical instability and overfitting.</w:t>
-      </w:r>
-      <w:r>
-        <w:br/>
-      </w:r>
-      <w:r>
-        <w:rPr>
-          <w:rStyle w:val="VerbatimChar"/>
-        </w:rPr>
-        <w:t xml:space="preserve">[Stage 265:&gt;                                                        (0 + 1) / 1]                                                                                25/10/07 01:16:11 WARN Instrumentation: [2454452f] Cholesky solver failed due to singular covariance matrix. Retrying with Quasi-Newton solver.</w:t>
-      </w:r>
-      <w:r>
-        <w:br/>
-      </w:r>
-      <w:r>
-        <w:rPr>
-          <w:rStyle w:val="VerbatimChar"/>
-        </w:rPr>
-        <w:t xml:space="preserve">25/10/07 01:16:11 WARN Instrumentation: [391df37c] regParam is zero, which might cause numerical instability and overfitting.</w:t>
-      </w:r>
-      <w:r>
-        <w:br/>
-      </w:r>
-      <w:r>
-        <w:rPr>
-          <w:rStyle w:val="VerbatimChar"/>
-        </w:rPr>
-        <w:t xml:space="preserve">[Stage 266:&gt;                                                        (0 + 1) / 1]                                                                                25/10/07 01:16:16 WARN Instrumentation: [391df37c] Cholesky solver failed due to singular covariance matrix. Retrying with Quasi-Newton solver.</w:t>
-      </w:r>
-      <w:r>
-        <w:br/>
-      </w:r>
-      <w:r>
-        <w:rPr>
-          <w:rStyle w:val="VerbatimChar"/>
-        </w:rPr>
-        <w:t xml:space="preserve">25/10/07 01:16:16 WARN Instrumentation: [23c8f459] regParam is zero, which might cause numerical instability and overfitting.</w:t>
-      </w:r>
-      <w:r>
-        <w:br/>
-      </w:r>
-      <w:r>
-        <w:rPr>
-          <w:rStyle w:val="VerbatimChar"/>
-        </w:rPr>
-        <w:t xml:space="preserve">[Stage 267:&gt;                                                        (0 + 1) / 1]                                                                                25/10/07 01:16:20 WARN Instrumentation: [23c8f459] Cholesky solver failed due to singular covariance matrix. Retrying with Quasi-Newton solver.</w:t>
-      </w:r>
-      <w:r>
-        <w:br/>
-      </w:r>
-      <w:r>
-        <w:rPr>
-          <w:rStyle w:val="VerbatimChar"/>
-        </w:rPr>
-        <w:t xml:space="preserve">25/10/07 01:16:21 WARN Instrumentation: [b2b95591] regParam is zero, which might cause numerical instability and overfitting.</w:t>
-      </w:r>
-      <w:r>
-        <w:br/>
-      </w:r>
-      <w:r>
-        <w:rPr>
-          <w:rStyle w:val="VerbatimChar"/>
-        </w:rPr>
-        <w:t xml:space="preserve">[Stage 268:&gt;                                                        (0 + 1) / 1]</w:t>
-      </w:r>
-    </w:p>
-    <w:p>
-      <w:pPr>
-        <w:pStyle w:val="SourceCode"/>
-      </w:pPr>
-      <w:r>
-        <w:rPr>
-          <w:rStyle w:val="VerbatimChar"/>
-        </w:rPr>
-        <w:t xml:space="preserve">Saved: _output/glr_summary.csv</w:t>
-      </w:r>
-    </w:p>
-    <w:p>
-      <w:pPr>
-        <w:pStyle w:val="SourceCode"/>
-      </w:pPr>
-      <w:r>
-        <w:rPr>
-          <w:rStyle w:val="VerbatimChar"/>
-        </w:rPr>
-        <w:t xml:space="preserve">                                                                                25/10/07 01:16:25 WARN Instrumentation: [b2b95591] Cholesky solver failed due to singular covariance matrix. Retrying with Quasi-Newton solver.</w:t>
-      </w:r>
-    </w:p>
-    <w:p>
-      <w:pPr>
-        <w:pStyle w:val="SourceCode"/>
-      </w:pPr>
-      <w:r>
-        <w:rPr>
-          <w:rStyle w:val="VerbatimChar"/>
-        </w:rPr>
-        <w:t xml:space="preserve">Saved: _output/polylr_summary.csv</w:t>
-      </w:r>
-    </w:p>
-    <w:p>
-      <w:pPr>
-        <w:pStyle w:val="BlockText"/>
-      </w:pPr>
-      <w:r>
-        <w:t xml:space="preserve">Interpretation (Polynomial LR). Adding a quadratic term in Min Yrs Exp does not improve generalization in this dataset; the linear term carries most of the signal. The small or non-significant t-value for the squared term suggests added variance with limited predictive value.</w:t>
-      </w:r>
-    </w:p>
-    <w:p>
-      <w:pPr>
-        <w:pStyle w:val="SourceCode"/>
-      </w:pPr>
-      <w:r>
-        <w:rPr>
-          <w:rStyle w:val="VerbatimChar"/>
-        </w:rPr>
-        <w:t xml:space="preserve">Saved: glr_significant/top_positive_t/top_negative_t</w:t>
-      </w:r>
-      <w:r>
-        <w:br/>
-      </w:r>
-      <w:r>
-        <w:rPr>
-          <w:rStyle w:val="VerbatimChar"/>
-        </w:rPr>
-        <w:t xml:space="preserve">Saved: poly_significant/top_positive_t/top_negative_t</w:t>
-      </w:r>
-    </w:p>
-    <w:p>
-      <w:pPr>
-        <w:pStyle w:val="SourceCode"/>
-      </w:pPr>
-      <w:r>
-        <w:rPr>
-          <w:rStyle w:val="VerbatimChar"/>
-        </w:rPr>
-        <w:t xml:space="preserve">[Stage 269:&gt;  (0 + 1) / 1][Stage 270:&gt;  (0 + 1) / 1][Stage 271:&gt;  (0 + 0) / 1]                                                                                [Stage 271:&gt;                                                        (0 + 1) / 1]                                                                                [Stage 272:&gt;                                                        (0 + 1) / 1]                                                                                [Stage 273:&gt;                                                        (0 + 1) / 1]</w:t>
+        <w:t xml:space="preserve">[Stage 82:&gt;   (0 + 1) / 1][Stage 83:&gt;   (0 + 1) / 1][Stage 84:&gt;   (0 + 0) / 1]                                                                                [Stage 83:&gt;                 (0 + 1) / 1][Stage 84:&gt;                 (0 + 1) / 1]                                                                                [Stage 84:&gt;                                                         (0 + 1) / 1]                                                                                [Stage 85:&gt;                                                         (0 + 1) / 1]                                                                                [Stage 86:&gt;                                                         (0 + 1) / 1]</w:t>
       </w:r>
     </w:p>
     <w:p>
@@ -1881,7 +1879,7 @@
         <w:pStyle w:val="BlockText"/>
       </w:pPr>
       <w:r>
-        <w:t xml:space="preserve">Interpretation (Model Comparison). All three models achieve similar predictive accuracy, with GLR and Random Forest showing the lowest RMSE and comparable R². The consistency across models implies the salary–experience–company relationship is largely linear, with minimal non-linear or interaction effects captured by the Random Forest.</w:t>
+        <w:t xml:space="preserve">Interpretation of Model Comparison. All four models achieve similar predictive and performance accuracy. GLR and Random Forest show the lowest RMSE and comparable R². Essentially what this tells us is that the salary grows at a steady pace with experience and company type, without any drastic curves or complex variable interactions.</w:t>
       </w:r>
     </w:p>
     <w:p>
@@ -1911,7 +1909,7 @@
         <w:pStyle w:val="BlockText"/>
       </w:pPr>
       <w:r>
-        <w:t xml:space="preserve">Interpretation (GLR). Experience and the Salary Floor variable show the strongest positive association with salary, while several company/occupation levels contribute smaller adjustments around that baseline. Narrow confidence intervals and large absolute t-values indicate stable effects for the main drivers; wide intervals flag sparse categories where estimates are less certain.</w:t>
+        <w:t xml:space="preserve">Interpretation of GLR. The model shows that experience and the salary floor variable have the strongest positive correlation with salary, while several company/occupation levels contribute smaller adjustments around that baseline. Narrow confidence intervals and large absolute t-values show stable effects for the main drivers. While, wide intervals flag sparse categories where there is less certainity in these estimates.</w:t>
       </w:r>
     </w:p>
     <w:p>
@@ -1922,7 +1920,7 @@
         <w:rPr>
           <w:rStyle w:val="VerbatimChar"/>
         </w:rPr>
-        <w:t xml:space="preserve">/tmp/ipykernel_9706/1653157756.py:74: UserWarning:</w:t>
+        <w:t xml:space="preserve">/tmp/ipykernel_7494/1242760667.py:74: UserWarning:</w:t>
       </w:r>
       <w:r>
         <w:br/>
@@ -2000,7 +1998,7 @@
         <w:pStyle w:val="BlockText"/>
       </w:pPr>
       <w:r>
-        <w:t xml:space="preserve">Interpretation (RF Importances). Random Forest also ranks Salary Floor and experience as the dominant predictors, with company and occupation dummies adding modest incremental lift. This mirrors the linear models and suggests the main structure is additive, with limited non-linear gains from tree splits.</w:t>
+        <w:t xml:space="preserve">Interpretation of Random Forest Importances. Random Forest confirms what the linear models above showed, salary floor and experience are the dominant predictors, with company and occupation contributing small tweaks. This suggests the main structure is additive, with limited non-linear gains from tree splits.</w:t>
       </w:r>
     </w:p>
     <w:bookmarkEnd w:id="26"/>

</xml_diff>

<commit_message>
Updated pdf and docx file outputs to include images and remove warnings.
</commit_message>
<xml_diff>
--- a/Assignment04-Report - Cindy - Guzman.docx
+++ b/Assignment04-Report - Cindy - Guzman.docx
@@ -26,7 +26,7 @@
         <w:t xml:space="preserve">October 3, 2025</w:t>
       </w:r>
     </w:p>
-    <w:bookmarkStart w:id="26" w:name="abstract"/>
+    <w:bookmarkStart w:id="29" w:name="abstract"/>
     <w:p>
       <w:pPr>
         <w:pStyle w:val="Heading2"/>
@@ -212,16 +212,16 @@
         <w:rPr>
           <w:rStyle w:val="VerbatimChar"/>
         </w:rPr>
-        <w:t xml:space="preserve">25/10/08 01:28:08 WARN NativeCodeLoader: Unable to load native-hadoop library for your platform... using builtin-java classes where applicable</w:t>
-      </w:r>
-      <w:r>
-        <w:br/>
-      </w:r>
-      <w:r>
-        <w:rPr>
-          <w:rStyle w:val="VerbatimChar"/>
-        </w:rPr>
-        <w:t xml:space="preserve">25/10/08 01:28:10 WARN Utils: Service 'SparkUI' could not bind on port 4040. Attempting port 4041.</w:t>
+        <w:t xml:space="preserve">25/10/08 02:05:24 WARN NativeCodeLoader: Unable to load native-hadoop library for your platform... using builtin-java classes where applicable</w:t>
+      </w:r>
+      <w:r>
+        <w:br/>
+      </w:r>
+      <w:r>
+        <w:rPr>
+          <w:rStyle w:val="VerbatimChar"/>
+        </w:rPr>
+        <w:t xml:space="preserve">25/10/08 02:05:25 WARN Utils: Service 'SparkUI' could not bind on port 4040. Attempting port 4041.</w:t>
       </w:r>
     </w:p>
     <w:p>
@@ -243,7 +243,7 @@
         <w:rPr>
           <w:rStyle w:val="VerbatimChar"/>
         </w:rPr>
-        <w:t xml:space="preserve">[Stage 2:&gt;                                                          (0 + 1) / 1]                                                                                [Stage 8:&gt;                                                          (0 + 1) / 1]                                                                                25/10/08 01:28:41 WARN SparkStringUtils: Truncated the string representation of a plan since it was too large. This behavior can be adjusted by setting 'spark.sql.debug.maxToStringFields'.</w:t>
+        <w:t xml:space="preserve">[Stage 2:&gt;                                                          (0 + 1) / 1]                                                                                [Stage 8:&gt;                                                          (0 + 1) / 1]                                                                                25/10/08 02:05:56 WARN SparkStringUtils: Truncated the string representation of a plan since it was too large. This behavior can be adjusted by setting 'spark.sql.debug.maxToStringFields'.</w:t>
       </w:r>
     </w:p>
     <w:p>
@@ -407,79 +407,79 @@
         <w:rPr>
           <w:rStyle w:val="VerbatimChar"/>
         </w:rPr>
-        <w:t xml:space="preserve">25/10/08 01:28:54 WARN Instrumentation: [a5304975] regParam is zero, which might cause numerical instability and overfitting.</w:t>
-      </w:r>
-      <w:r>
-        <w:br/>
-      </w:r>
-      <w:r>
-        <w:rPr>
-          <w:rStyle w:val="VerbatimChar"/>
-        </w:rPr>
-        <w:t xml:space="preserve">[Stage 21:&gt;                                                         (0 + 1) / 1]                                                                                25/10/08 01:28:59 WARN Instrumentation: [a5304975] Cholesky solver failed due to singular covariance matrix. Retrying with Quasi-Newton solver.</w:t>
-      </w:r>
-      <w:r>
-        <w:br/>
-      </w:r>
-      <w:r>
-        <w:rPr>
-          <w:rStyle w:val="VerbatimChar"/>
-        </w:rPr>
-        <w:t xml:space="preserve">25/10/08 01:29:03 WARN Instrumentation: [0ff0ae86] regParam is zero, which might cause numerical instability and overfitting.</w:t>
-      </w:r>
-      <w:r>
-        <w:br/>
-      </w:r>
-      <w:r>
-        <w:rPr>
-          <w:rStyle w:val="VerbatimChar"/>
-        </w:rPr>
-        <w:t xml:space="preserve">[Stage 22:&gt;                                                         (0 + 1) / 1]                                                                                25/10/08 01:29:07 WARN Instrumentation: [0ff0ae86] Cholesky solver failed due to singular covariance matrix. Retrying with Quasi-Newton solver.</w:t>
-      </w:r>
-      <w:r>
-        <w:br/>
-      </w:r>
-      <w:r>
-        <w:rPr>
-          <w:rStyle w:val="VerbatimChar"/>
-        </w:rPr>
-        <w:t xml:space="preserve">[Stage 23:&gt;                                                         (0 + 1) / 1]                                                                                25/10/08 01:29:15 WARN Instrumentation: [6f6345e3] regParam is zero, which might cause numerical instability and overfitting.</w:t>
-      </w:r>
-      <w:r>
-        <w:br/>
-      </w:r>
-      <w:r>
-        <w:rPr>
-          <w:rStyle w:val="VerbatimChar"/>
-        </w:rPr>
-        <w:t xml:space="preserve">[Stage 24:&gt;                                                         (0 + 1) / 1]                                                                                [Stage 25:&gt;                                                         (0 + 1) / 1]                                                                                [Stage 26:&gt;                                                         (0 + 1) / 1]                                                                                [Stage 27:&gt;                                                         (0 + 1) / 1]                                                                                [Stage 28:&gt;                                                         (0 + 1) / 1]                                                                                [Stage 30:&gt;                                                         (0 + 1) / 1]                                                                                [Stage 32:&gt;                                                         (0 + 1) / 1][Stage 33:&gt;                                                         (0 + 1) / 1]                                                                                25/10/08 01:29:48 WARN DAGScheduler: Broadcasting large task binary with size 1258.5 KiB</w:t>
-      </w:r>
-      <w:r>
-        <w:br/>
-      </w:r>
-      <w:r>
-        <w:rPr>
-          <w:rStyle w:val="VerbatimChar"/>
-        </w:rPr>
-        <w:t xml:space="preserve">[Stage 34:&gt;                                                         (0 + 1) / 1][Stage 35:&gt;                                                         (0 + 1) / 1]                                                                                25/10/08 01:29:51 WARN DAGScheduler: Broadcasting large task binary with size 2.0 MiB</w:t>
-      </w:r>
-      <w:r>
-        <w:br/>
-      </w:r>
-      <w:r>
-        <w:rPr>
-          <w:rStyle w:val="VerbatimChar"/>
-        </w:rPr>
-        <w:t xml:space="preserve">[Stage 36:&gt;                                                         (0 + 1) / 1][Stage 37:&gt;                                                         (0 + 1) / 1]                                                                                25/10/08 01:29:54 WARN DAGScheduler: Broadcasting large task binary with size 3.2 MiB</w:t>
-      </w:r>
-      <w:r>
-        <w:br/>
-      </w:r>
-      <w:r>
-        <w:rPr>
-          <w:rStyle w:val="VerbatimChar"/>
-        </w:rPr>
-        <w:t xml:space="preserve">[Stage 38:&gt;                                                         (0 + 1) / 1][Stage 39:&gt;                                                         (0 + 1) / 1]                                                                                25/10/08 01:29:58 WARN DAGScheduler: Broadcasting large task binary with size 4.7 MiB</w:t>
+        <w:t xml:space="preserve">25/10/08 02:06:11 WARN Instrumentation: [bd824041] regParam is zero, which might cause numerical instability and overfitting.</w:t>
+      </w:r>
+      <w:r>
+        <w:br/>
+      </w:r>
+      <w:r>
+        <w:rPr>
+          <w:rStyle w:val="VerbatimChar"/>
+        </w:rPr>
+        <w:t xml:space="preserve">[Stage 21:&gt;                                                         (0 + 1) / 1]                                                                                25/10/08 02:06:16 WARN Instrumentation: [bd824041] Cholesky solver failed due to singular covariance matrix. Retrying with Quasi-Newton solver.</w:t>
+      </w:r>
+      <w:r>
+        <w:br/>
+      </w:r>
+      <w:r>
+        <w:rPr>
+          <w:rStyle w:val="VerbatimChar"/>
+        </w:rPr>
+        <w:t xml:space="preserve">25/10/08 02:06:19 WARN Instrumentation: [a57d3487] regParam is zero, which might cause numerical instability and overfitting.</w:t>
+      </w:r>
+      <w:r>
+        <w:br/>
+      </w:r>
+      <w:r>
+        <w:rPr>
+          <w:rStyle w:val="VerbatimChar"/>
+        </w:rPr>
+        <w:t xml:space="preserve">[Stage 22:&gt;                                                         (0 + 1) / 1]                                                                                25/10/08 02:06:25 WARN Instrumentation: [a57d3487] Cholesky solver failed due to singular covariance matrix. Retrying with Quasi-Newton solver.</w:t>
+      </w:r>
+      <w:r>
+        <w:br/>
+      </w:r>
+      <w:r>
+        <w:rPr>
+          <w:rStyle w:val="VerbatimChar"/>
+        </w:rPr>
+        <w:t xml:space="preserve">[Stage 23:&gt;                                                         (0 + 1) / 1]                                                                                25/10/08 02:06:32 WARN Instrumentation: [af44cd9e] regParam is zero, which might cause numerical instability and overfitting.</w:t>
+      </w:r>
+      <w:r>
+        <w:br/>
+      </w:r>
+      <w:r>
+        <w:rPr>
+          <w:rStyle w:val="VerbatimChar"/>
+        </w:rPr>
+        <w:t xml:space="preserve">[Stage 24:&gt;                                                         (0 + 1) / 1]                                                                                [Stage 25:&gt;                                                         (0 + 1) / 1]                                                                                [Stage 26:&gt;                                                         (0 + 1) / 1]                                                                                [Stage 27:&gt;                                                         (0 + 1) / 1]                                                                                [Stage 28:&gt;                                                         (0 + 1) / 1]                                                                                [Stage 30:&gt;                                                         (0 + 1) / 1]                                                                                [Stage 32:&gt;                                                         (0 + 1) / 1][Stage 33:&gt;                                                         (0 + 1) / 1]                                                                                25/10/08 02:07:07 WARN DAGScheduler: Broadcasting large task binary with size 1258.5 KiB</w:t>
+      </w:r>
+      <w:r>
+        <w:br/>
+      </w:r>
+      <w:r>
+        <w:rPr>
+          <w:rStyle w:val="VerbatimChar"/>
+        </w:rPr>
+        <w:t xml:space="preserve">[Stage 34:&gt;                                                         (0 + 1) / 1]                                                                                25/10/08 02:07:09 WARN DAGScheduler: Broadcasting large task binary with size 2.0 MiB</w:t>
+      </w:r>
+      <w:r>
+        <w:br/>
+      </w:r>
+      <w:r>
+        <w:rPr>
+          <w:rStyle w:val="VerbatimChar"/>
+        </w:rPr>
+        <w:t xml:space="preserve">[Stage 36:&gt;                                                         (0 + 1) / 1][Stage 37:&gt;                                                         (0 + 1) / 1]                                                                                25/10/08 02:07:12 WARN DAGScheduler: Broadcasting large task binary with size 3.2 MiB</w:t>
+      </w:r>
+      <w:r>
+        <w:br/>
+      </w:r>
+      <w:r>
+        <w:rPr>
+          <w:rStyle w:val="VerbatimChar"/>
+        </w:rPr>
+        <w:t xml:space="preserve">[Stage 38:&gt;                                                         (0 + 1) / 1][Stage 39:&gt;                                                         (0 + 1) / 1]                                                                                25/10/08 02:07:17 WARN DAGScheduler: Broadcasting large task binary with size 4.7 MiB</w:t>
       </w:r>
       <w:r>
         <w:br/>
@@ -532,709 +532,709 @@
         <w:rPr>
           <w:rStyle w:val="VerbatimChar"/>
         </w:rPr>
-        <w:t xml:space="preserve">25/10/08 01:30:07 WARN Instrumentation: [bac14424] regParam is zero, which might cause numerical instability and overfitting.</w:t>
-      </w:r>
-      <w:r>
-        <w:br/>
-      </w:r>
-      <w:r>
-        <w:rPr>
-          <w:rStyle w:val="VerbatimChar"/>
-        </w:rPr>
-        <w:t xml:space="preserve">[Stage 42:&gt;                                                         (0 + 1) / 1]                                                                                25/10/08 01:30:13 WARN Instrumentation: [bac14424] Cholesky solver failed due to singular covariance matrix. Retrying with Quasi-Newton solver.</w:t>
-      </w:r>
-      <w:r>
-        <w:br/>
-      </w:r>
-      <w:r>
-        <w:rPr>
-          <w:rStyle w:val="VerbatimChar"/>
-        </w:rPr>
-        <w:t xml:space="preserve">25/10/08 01:30:14 WARN Instrumentation: [1af45a2b] regParam is zero, which might cause numerical instability and overfitting.</w:t>
-      </w:r>
-      <w:r>
-        <w:br/>
-      </w:r>
-      <w:r>
-        <w:rPr>
-          <w:rStyle w:val="VerbatimChar"/>
-        </w:rPr>
-        <w:t xml:space="preserve">[Stage 43:&gt;                                                         (0 + 1) / 1]                                                                                25/10/08 01:30:20 WARN Instrumentation: [1af45a2b] Cholesky solver failed due to singular covariance matrix. Retrying with Quasi-Newton solver.</w:t>
-      </w:r>
-      <w:r>
-        <w:br/>
-      </w:r>
-      <w:r>
-        <w:rPr>
-          <w:rStyle w:val="VerbatimChar"/>
-        </w:rPr>
-        <w:t xml:space="preserve">25/10/08 01:30:20 WARN Instrumentation: [4db09c1e] regParam is zero, which might cause numerical instability and overfitting.</w:t>
-      </w:r>
-      <w:r>
-        <w:br/>
-      </w:r>
-      <w:r>
-        <w:rPr>
-          <w:rStyle w:val="VerbatimChar"/>
-        </w:rPr>
-        <w:t xml:space="preserve">[Stage 44:&gt;                                                         (0 + 1) / 1]                                                                                25/10/08 01:30:26 WARN Instrumentation: [4db09c1e] Cholesky solver failed due to singular covariance matrix. Retrying with Quasi-Newton solver.</w:t>
-      </w:r>
-      <w:r>
-        <w:br/>
-      </w:r>
-      <w:r>
-        <w:rPr>
-          <w:rStyle w:val="VerbatimChar"/>
-        </w:rPr>
-        <w:t xml:space="preserve">25/10/08 01:30:27 WARN Instrumentation: [aba76a97] regParam is zero, which might cause numerical instability and overfitting.</w:t>
-      </w:r>
-      <w:r>
-        <w:br/>
-      </w:r>
-      <w:r>
-        <w:rPr>
-          <w:rStyle w:val="VerbatimChar"/>
-        </w:rPr>
-        <w:t xml:space="preserve">[Stage 45:&gt;                                                         (0 + 1) / 1]                                                                                25/10/08 01:30:32 WARN Instrumentation: [aba76a97] Cholesky solver failed due to singular covariance matrix. Retrying with Quasi-Newton solver.</w:t>
-      </w:r>
-      <w:r>
-        <w:br/>
-      </w:r>
-      <w:r>
-        <w:rPr>
-          <w:rStyle w:val="VerbatimChar"/>
-        </w:rPr>
-        <w:t xml:space="preserve">25/10/08 01:30:33 WARN Instrumentation: [bb13e1ac] regParam is zero, which might cause numerical instability and overfitting.</w:t>
-      </w:r>
-      <w:r>
-        <w:br/>
-      </w:r>
-      <w:r>
-        <w:rPr>
-          <w:rStyle w:val="VerbatimChar"/>
-        </w:rPr>
-        <w:t xml:space="preserve">[Stage 46:&gt;                                                         (0 + 1) / 1]                                                                                25/10/08 01:30:39 WARN Instrumentation: [bb13e1ac] Cholesky solver failed due to singular covariance matrix. Retrying with Quasi-Newton solver.</w:t>
-      </w:r>
-      <w:r>
-        <w:br/>
-      </w:r>
-      <w:r>
-        <w:rPr>
-          <w:rStyle w:val="VerbatimChar"/>
-        </w:rPr>
-        <w:t xml:space="preserve">25/10/08 01:30:39 WARN Instrumentation: [784148ee] regParam is zero, which might cause numerical instability and overfitting.</w:t>
-      </w:r>
-      <w:r>
-        <w:br/>
-      </w:r>
-      <w:r>
-        <w:rPr>
-          <w:rStyle w:val="VerbatimChar"/>
-        </w:rPr>
-        <w:t xml:space="preserve">[Stage 47:&gt;                                                         (0 + 1) / 1]                                                                                25/10/08 01:30:45 WARN Instrumentation: [784148ee] Cholesky solver failed due to singular covariance matrix. Retrying with Quasi-Newton solver.</w:t>
-      </w:r>
-      <w:r>
-        <w:br/>
-      </w:r>
-      <w:r>
-        <w:rPr>
-          <w:rStyle w:val="VerbatimChar"/>
-        </w:rPr>
-        <w:t xml:space="preserve">25/10/08 01:30:45 WARN Instrumentation: [6539ebdb] regParam is zero, which might cause numerical instability and overfitting.</w:t>
-      </w:r>
-      <w:r>
-        <w:br/>
-      </w:r>
-      <w:r>
-        <w:rPr>
-          <w:rStyle w:val="VerbatimChar"/>
-        </w:rPr>
-        <w:t xml:space="preserve">[Stage 48:&gt;                                                         (0 + 1) / 1]                                                                                25/10/08 01:30:50 WARN Instrumentation: [6539ebdb] Cholesky solver failed due to singular covariance matrix. Retrying with Quasi-Newton solver.</w:t>
-      </w:r>
-      <w:r>
-        <w:br/>
-      </w:r>
-      <w:r>
-        <w:rPr>
-          <w:rStyle w:val="VerbatimChar"/>
-        </w:rPr>
-        <w:t xml:space="preserve">25/10/08 01:30:51 WARN Instrumentation: [2246d7c8] regParam is zero, which might cause numerical instability and overfitting.</w:t>
-      </w:r>
-      <w:r>
-        <w:br/>
-      </w:r>
-      <w:r>
-        <w:rPr>
-          <w:rStyle w:val="VerbatimChar"/>
-        </w:rPr>
-        <w:t xml:space="preserve">[Stage 49:&gt;                                                         (0 + 1) / 1]                                                                                25/10/08 01:30:56 WARN Instrumentation: [2246d7c8] Cholesky solver failed due to singular covariance matrix. Retrying with Quasi-Newton solver.</w:t>
-      </w:r>
-      <w:r>
-        <w:br/>
-      </w:r>
-      <w:r>
-        <w:rPr>
-          <w:rStyle w:val="VerbatimChar"/>
-        </w:rPr>
-        <w:t xml:space="preserve">25/10/08 01:30:57 WARN Instrumentation: [df7b2bdf] regParam is zero, which might cause numerical instability and overfitting.</w:t>
-      </w:r>
-      <w:r>
-        <w:br/>
-      </w:r>
-      <w:r>
-        <w:rPr>
-          <w:rStyle w:val="VerbatimChar"/>
-        </w:rPr>
-        <w:t xml:space="preserve">[Stage 50:&gt;                                                         (0 + 1) / 1]                                                                                25/10/08 01:31:02 WARN Instrumentation: [df7b2bdf] Cholesky solver failed due to singular covariance matrix. Retrying with Quasi-Newton solver.</w:t>
-      </w:r>
-      <w:r>
-        <w:br/>
-      </w:r>
-      <w:r>
-        <w:rPr>
-          <w:rStyle w:val="VerbatimChar"/>
-        </w:rPr>
-        <w:t xml:space="preserve">25/10/08 01:31:02 WARN Instrumentation: [c56b009f] regParam is zero, which might cause numerical instability and overfitting.</w:t>
-      </w:r>
-      <w:r>
-        <w:br/>
-      </w:r>
-      <w:r>
-        <w:rPr>
-          <w:rStyle w:val="VerbatimChar"/>
-        </w:rPr>
-        <w:t xml:space="preserve">[Stage 51:&gt;                                                         (0 + 1) / 1]                                                                                25/10/08 01:31:08 WARN Instrumentation: [c56b009f] Cholesky solver failed due to singular covariance matrix. Retrying with Quasi-Newton solver.</w:t>
-      </w:r>
-      <w:r>
-        <w:br/>
-      </w:r>
-      <w:r>
-        <w:rPr>
-          <w:rStyle w:val="VerbatimChar"/>
-        </w:rPr>
-        <w:t xml:space="preserve">25/10/08 01:31:08 WARN Instrumentation: [d7cb1aa2] regParam is zero, which might cause numerical instability and overfitting.</w:t>
-      </w:r>
-      <w:r>
-        <w:br/>
-      </w:r>
-      <w:r>
-        <w:rPr>
-          <w:rStyle w:val="VerbatimChar"/>
-        </w:rPr>
-        <w:t xml:space="preserve">[Stage 52:&gt;                                                         (0 + 1) / 1]                                                                                25/10/08 01:31:13 WARN Instrumentation: [d7cb1aa2] Cholesky solver failed due to singular covariance matrix. Retrying with Quasi-Newton solver.</w:t>
-      </w:r>
-      <w:r>
-        <w:br/>
-      </w:r>
-      <w:r>
-        <w:rPr>
-          <w:rStyle w:val="VerbatimChar"/>
-        </w:rPr>
-        <w:t xml:space="preserve">25/10/08 01:31:14 WARN Instrumentation: [5b564ded] regParam is zero, which might cause numerical instability and overfitting.</w:t>
-      </w:r>
-      <w:r>
-        <w:br/>
-      </w:r>
-      <w:r>
-        <w:rPr>
-          <w:rStyle w:val="VerbatimChar"/>
-        </w:rPr>
-        <w:t xml:space="preserve">[Stage 53:&gt;                                                         (0 + 1) / 1]                                                                                25/10/08 01:31:19 WARN Instrumentation: [5b564ded] Cholesky solver failed due to singular covariance matrix. Retrying with Quasi-Newton solver.</w:t>
-      </w:r>
-      <w:r>
-        <w:br/>
-      </w:r>
-      <w:r>
-        <w:rPr>
-          <w:rStyle w:val="VerbatimChar"/>
-        </w:rPr>
-        <w:t xml:space="preserve">25/10/08 01:31:20 WARN Instrumentation: [09245a9d] regParam is zero, which might cause numerical instability and overfitting.</w:t>
-      </w:r>
-      <w:r>
-        <w:br/>
-      </w:r>
-      <w:r>
-        <w:rPr>
-          <w:rStyle w:val="VerbatimChar"/>
-        </w:rPr>
-        <w:t xml:space="preserve">[Stage 54:&gt;                                                         (0 + 1) / 1]                                                                                25/10/08 01:31:25 WARN Instrumentation: [09245a9d] Cholesky solver failed due to singular covariance matrix. Retrying with Quasi-Newton solver.</w:t>
-      </w:r>
-      <w:r>
-        <w:br/>
-      </w:r>
-      <w:r>
-        <w:rPr>
-          <w:rStyle w:val="VerbatimChar"/>
-        </w:rPr>
-        <w:t xml:space="preserve">25/10/08 01:31:26 WARN Instrumentation: [a8ebe287] regParam is zero, which might cause numerical instability and overfitting.</w:t>
-      </w:r>
-      <w:r>
-        <w:br/>
-      </w:r>
-      <w:r>
-        <w:rPr>
-          <w:rStyle w:val="VerbatimChar"/>
-        </w:rPr>
-        <w:t xml:space="preserve">[Stage 55:&gt;                                                         (0 + 1) / 1]                                                                                25/10/08 01:31:31 WARN Instrumentation: [a8ebe287] Cholesky solver failed due to singular covariance matrix. Retrying with Quasi-Newton solver.</w:t>
-      </w:r>
-      <w:r>
-        <w:br/>
-      </w:r>
-      <w:r>
-        <w:rPr>
-          <w:rStyle w:val="VerbatimChar"/>
-        </w:rPr>
-        <w:t xml:space="preserve">25/10/08 01:31:32 WARN Instrumentation: [a61f3abf] regParam is zero, which might cause numerical instability and overfitting.</w:t>
-      </w:r>
-      <w:r>
-        <w:br/>
-      </w:r>
-      <w:r>
-        <w:rPr>
-          <w:rStyle w:val="VerbatimChar"/>
-        </w:rPr>
-        <w:t xml:space="preserve">[Stage 56:&gt;                                                         (0 + 1) / 1]                                                                                25/10/08 01:31:37 WARN Instrumentation: [a61f3abf] Cholesky solver failed due to singular covariance matrix. Retrying with Quasi-Newton solver.</w:t>
-      </w:r>
-      <w:r>
-        <w:br/>
-      </w:r>
-      <w:r>
-        <w:rPr>
-          <w:rStyle w:val="VerbatimChar"/>
-        </w:rPr>
-        <w:t xml:space="preserve">25/10/08 01:31:38 WARN Instrumentation: [2e96b254] regParam is zero, which might cause numerical instability and overfitting.</w:t>
-      </w:r>
-      <w:r>
-        <w:br/>
-      </w:r>
-      <w:r>
-        <w:rPr>
-          <w:rStyle w:val="VerbatimChar"/>
-        </w:rPr>
-        <w:t xml:space="preserve">[Stage 57:&gt;                                                         (0 + 1) / 1]                                                                                25/10/08 01:31:42 WARN Instrumentation: [2e96b254] Cholesky solver failed due to singular covariance matrix. Retrying with Quasi-Newton solver.</w:t>
-      </w:r>
-      <w:r>
-        <w:br/>
-      </w:r>
-      <w:r>
-        <w:rPr>
-          <w:rStyle w:val="VerbatimChar"/>
-        </w:rPr>
-        <w:t xml:space="preserve">25/10/08 01:31:43 WARN Instrumentation: [08fd3615] regParam is zero, which might cause numerical instability and overfitting.</w:t>
-      </w:r>
-      <w:r>
-        <w:br/>
-      </w:r>
-      <w:r>
-        <w:rPr>
-          <w:rStyle w:val="VerbatimChar"/>
-        </w:rPr>
-        <w:t xml:space="preserve">[Stage 58:&gt;                                                         (0 + 1) / 1]                                                                                25/10/08 01:31:48 WARN Instrumentation: [08fd3615] Cholesky solver failed due to singular covariance matrix. Retrying with Quasi-Newton solver.</w:t>
-      </w:r>
-      <w:r>
-        <w:br/>
-      </w:r>
-      <w:r>
-        <w:rPr>
-          <w:rStyle w:val="VerbatimChar"/>
-        </w:rPr>
-        <w:t xml:space="preserve">25/10/08 01:31:48 WARN Instrumentation: [8311c40e] regParam is zero, which might cause numerical instability and overfitting.</w:t>
-      </w:r>
-      <w:r>
-        <w:br/>
-      </w:r>
-      <w:r>
-        <w:rPr>
-          <w:rStyle w:val="VerbatimChar"/>
-        </w:rPr>
-        <w:t xml:space="preserve">[Stage 59:&gt;                                                         (0 + 1) / 1]                                                                                25/10/08 01:31:54 WARN Instrumentation: [8311c40e] Cholesky solver failed due to singular covariance matrix. Retrying with Quasi-Newton solver.</w:t>
-      </w:r>
-      <w:r>
-        <w:br/>
-      </w:r>
-      <w:r>
-        <w:rPr>
-          <w:rStyle w:val="VerbatimChar"/>
-        </w:rPr>
-        <w:t xml:space="preserve">25/10/08 01:31:54 WARN Instrumentation: [53c8364d] regParam is zero, which might cause numerical instability and overfitting.</w:t>
-      </w:r>
-      <w:r>
-        <w:br/>
-      </w:r>
-      <w:r>
-        <w:rPr>
-          <w:rStyle w:val="VerbatimChar"/>
-        </w:rPr>
-        <w:t xml:space="preserve">[Stage 60:&gt;                                                         (0 + 1) / 1]                                                                                25/10/08 01:31:59 WARN Instrumentation: [53c8364d] Cholesky solver failed due to singular covariance matrix. Retrying with Quasi-Newton solver.</w:t>
-      </w:r>
-      <w:r>
-        <w:br/>
-      </w:r>
-      <w:r>
-        <w:rPr>
-          <w:rStyle w:val="VerbatimChar"/>
-        </w:rPr>
-        <w:t xml:space="preserve">25/10/08 01:32:00 WARN Instrumentation: [0b49e1ea] regParam is zero, which might cause numerical instability and overfitting.</w:t>
-      </w:r>
-      <w:r>
-        <w:br/>
-      </w:r>
-      <w:r>
-        <w:rPr>
-          <w:rStyle w:val="VerbatimChar"/>
-        </w:rPr>
-        <w:t xml:space="preserve">[Stage 61:&gt;                                                         (0 + 1) / 1]                                                                                25/10/08 01:32:06 WARN Instrumentation: [0b49e1ea] Cholesky solver failed due to singular covariance matrix. Retrying with Quasi-Newton solver.</w:t>
-      </w:r>
-      <w:r>
-        <w:br/>
-      </w:r>
-      <w:r>
-        <w:rPr>
-          <w:rStyle w:val="VerbatimChar"/>
-        </w:rPr>
-        <w:t xml:space="preserve">25/10/08 01:32:06 WARN Instrumentation: [4a243275] regParam is zero, which might cause numerical instability and overfitting.</w:t>
-      </w:r>
-      <w:r>
-        <w:br/>
-      </w:r>
-      <w:r>
-        <w:rPr>
-          <w:rStyle w:val="VerbatimChar"/>
-        </w:rPr>
-        <w:t xml:space="preserve">[Stage 62:&gt;                                                         (0 + 1) / 1]                                                                                25/10/08 01:32:12 WARN Instrumentation: [4a243275] Cholesky solver failed due to singular covariance matrix. Retrying with Quasi-Newton solver.</w:t>
-      </w:r>
-      <w:r>
-        <w:br/>
-      </w:r>
-      <w:r>
-        <w:rPr>
-          <w:rStyle w:val="VerbatimChar"/>
-        </w:rPr>
-        <w:t xml:space="preserve">25/10/08 01:32:12 WARN Instrumentation: [40ccd6a6] regParam is zero, which might cause numerical instability and overfitting.</w:t>
-      </w:r>
-      <w:r>
-        <w:br/>
-      </w:r>
-      <w:r>
-        <w:rPr>
-          <w:rStyle w:val="VerbatimChar"/>
-        </w:rPr>
-        <w:t xml:space="preserve">[Stage 63:&gt;                                                         (0 + 1) / 1]                                                                                25/10/08 01:32:17 WARN Instrumentation: [40ccd6a6] Cholesky solver failed due to singular covariance matrix. Retrying with Quasi-Newton solver.</w:t>
-      </w:r>
-      <w:r>
-        <w:br/>
-      </w:r>
-      <w:r>
-        <w:rPr>
-          <w:rStyle w:val="VerbatimChar"/>
-        </w:rPr>
-        <w:t xml:space="preserve">25/10/08 01:32:18 WARN Instrumentation: [96e07f39] regParam is zero, which might cause numerical instability and overfitting.</w:t>
-      </w:r>
-      <w:r>
-        <w:br/>
-      </w:r>
-      <w:r>
-        <w:rPr>
-          <w:rStyle w:val="VerbatimChar"/>
-        </w:rPr>
-        <w:t xml:space="preserve">[Stage 64:&gt;                                                         (0 + 1) / 1]                                                                                25/10/08 01:32:23 WARN Instrumentation: [96e07f39] Cholesky solver failed due to singular covariance matrix. Retrying with Quasi-Newton solver.</w:t>
-      </w:r>
-      <w:r>
-        <w:br/>
-      </w:r>
-      <w:r>
-        <w:rPr>
-          <w:rStyle w:val="VerbatimChar"/>
-        </w:rPr>
-        <w:t xml:space="preserve">25/10/08 01:32:23 WARN Instrumentation: [50b585e7] regParam is zero, which might cause numerical instability and overfitting.</w:t>
-      </w:r>
-      <w:r>
-        <w:br/>
-      </w:r>
-      <w:r>
-        <w:rPr>
-          <w:rStyle w:val="VerbatimChar"/>
-        </w:rPr>
-        <w:t xml:space="preserve">[Stage 65:&gt;                                                         (0 + 1) / 1]                                                                                25/10/08 01:32:28 WARN Instrumentation: [50b585e7] Cholesky solver failed due to singular covariance matrix. Retrying with Quasi-Newton solver.</w:t>
-      </w:r>
-      <w:r>
-        <w:br/>
-      </w:r>
-      <w:r>
-        <w:rPr>
-          <w:rStyle w:val="VerbatimChar"/>
-        </w:rPr>
-        <w:t xml:space="preserve">25/10/08 01:32:29 WARN Instrumentation: [43600f32] regParam is zero, which might cause numerical instability and overfitting.</w:t>
-      </w:r>
-      <w:r>
-        <w:br/>
-      </w:r>
-      <w:r>
-        <w:rPr>
-          <w:rStyle w:val="VerbatimChar"/>
-        </w:rPr>
-        <w:t xml:space="preserve">[Stage 66:&gt;                                                         (0 + 1) / 1]                                                                                25/10/08 01:32:35 WARN Instrumentation: [43600f32] Cholesky solver failed due to singular covariance matrix. Retrying with Quasi-Newton solver.</w:t>
-      </w:r>
-      <w:r>
-        <w:br/>
-      </w:r>
-      <w:r>
-        <w:rPr>
-          <w:rStyle w:val="VerbatimChar"/>
-        </w:rPr>
-        <w:t xml:space="preserve">25/10/08 01:32:35 WARN Instrumentation: [780d07d8] regParam is zero, which might cause numerical instability and overfitting.</w:t>
-      </w:r>
-      <w:r>
-        <w:br/>
-      </w:r>
-      <w:r>
-        <w:rPr>
-          <w:rStyle w:val="VerbatimChar"/>
-        </w:rPr>
-        <w:t xml:space="preserve">[Stage 67:&gt;                                                         (0 + 1) / 1]                                                                                25/10/08 01:32:41 WARN Instrumentation: [780d07d8] Cholesky solver failed due to singular covariance matrix. Retrying with Quasi-Newton solver.</w:t>
-      </w:r>
-      <w:r>
-        <w:br/>
-      </w:r>
-      <w:r>
-        <w:rPr>
-          <w:rStyle w:val="VerbatimChar"/>
-        </w:rPr>
-        <w:t xml:space="preserve">25/10/08 01:32:41 WARN Instrumentation: [77550871] regParam is zero, which might cause numerical instability and overfitting.</w:t>
-      </w:r>
-      <w:r>
-        <w:br/>
-      </w:r>
-      <w:r>
-        <w:rPr>
-          <w:rStyle w:val="VerbatimChar"/>
-        </w:rPr>
-        <w:t xml:space="preserve">[Stage 68:&gt;                                                         (0 + 1) / 1]                                                                                25/10/08 01:32:46 WARN Instrumentation: [77550871] Cholesky solver failed due to singular covariance matrix. Retrying with Quasi-Newton solver.</w:t>
-      </w:r>
-      <w:r>
-        <w:br/>
-      </w:r>
-      <w:r>
-        <w:rPr>
-          <w:rStyle w:val="VerbatimChar"/>
-        </w:rPr>
-        <w:t xml:space="preserve">25/10/08 01:32:47 WARN Instrumentation: [4a08e1ae] regParam is zero, which might cause numerical instability and overfitting.</w:t>
-      </w:r>
-      <w:r>
-        <w:br/>
-      </w:r>
-      <w:r>
-        <w:rPr>
-          <w:rStyle w:val="VerbatimChar"/>
-        </w:rPr>
-        <w:t xml:space="preserve">[Stage 69:&gt;                                                         (0 + 1) / 1]                                                                                25/10/08 01:32:52 WARN Instrumentation: [4a08e1ae] Cholesky solver failed due to singular covariance matrix. Retrying with Quasi-Newton solver.</w:t>
-      </w:r>
-      <w:r>
-        <w:br/>
-      </w:r>
-      <w:r>
-        <w:rPr>
-          <w:rStyle w:val="VerbatimChar"/>
-        </w:rPr>
-        <w:t xml:space="preserve">25/10/08 01:32:53 WARN Instrumentation: [ccfd1923] regParam is zero, which might cause numerical instability and overfitting.</w:t>
-      </w:r>
-      <w:r>
-        <w:br/>
-      </w:r>
-      <w:r>
-        <w:rPr>
-          <w:rStyle w:val="VerbatimChar"/>
-        </w:rPr>
-        <w:t xml:space="preserve">[Stage 70:&gt;                                                         (0 + 1) / 1]                                                                                25/10/08 01:32:58 WARN Instrumentation: [ccfd1923] Cholesky solver failed due to singular covariance matrix. Retrying with Quasi-Newton solver.</w:t>
-      </w:r>
-      <w:r>
-        <w:br/>
-      </w:r>
-      <w:r>
-        <w:rPr>
-          <w:rStyle w:val="VerbatimChar"/>
-        </w:rPr>
-        <w:t xml:space="preserve">25/10/08 01:32:59 WARN Instrumentation: [2c264f27] regParam is zero, which might cause numerical instability and overfitting.</w:t>
-      </w:r>
-      <w:r>
-        <w:br/>
-      </w:r>
-      <w:r>
-        <w:rPr>
-          <w:rStyle w:val="VerbatimChar"/>
-        </w:rPr>
-        <w:t xml:space="preserve">[Stage 71:&gt;                                                         (0 + 1) / 1]                                                                                25/10/08 01:33:05 WARN Instrumentation: [2c264f27] Cholesky solver failed due to singular covariance matrix. Retrying with Quasi-Newton solver.</w:t>
-      </w:r>
-      <w:r>
-        <w:br/>
-      </w:r>
-      <w:r>
-        <w:rPr>
-          <w:rStyle w:val="VerbatimChar"/>
-        </w:rPr>
-        <w:t xml:space="preserve">25/10/08 01:33:05 WARN Instrumentation: [5d02fd27] regParam is zero, which might cause numerical instability and overfitting.</w:t>
-      </w:r>
-      <w:r>
-        <w:br/>
-      </w:r>
-      <w:r>
-        <w:rPr>
-          <w:rStyle w:val="VerbatimChar"/>
-        </w:rPr>
-        <w:t xml:space="preserve">[Stage 72:&gt;                                                         (0 + 1) / 1]                                                                                25/10/08 01:33:11 WARN Instrumentation: [5d02fd27] Cholesky solver failed due to singular covariance matrix. Retrying with Quasi-Newton solver.</w:t>
-      </w:r>
-      <w:r>
-        <w:br/>
-      </w:r>
-      <w:r>
-        <w:rPr>
-          <w:rStyle w:val="VerbatimChar"/>
-        </w:rPr>
-        <w:t xml:space="preserve">25/10/08 01:33:11 WARN Instrumentation: [532bba64] regParam is zero, which might cause numerical instability and overfitting.</w:t>
-      </w:r>
-      <w:r>
-        <w:br/>
-      </w:r>
-      <w:r>
-        <w:rPr>
-          <w:rStyle w:val="VerbatimChar"/>
-        </w:rPr>
-        <w:t xml:space="preserve">[Stage 73:&gt;                                                         (0 + 1) / 1]                                                                                25/10/08 01:33:17 WARN Instrumentation: [532bba64] Cholesky solver failed due to singular covariance matrix. Retrying with Quasi-Newton solver.</w:t>
-      </w:r>
-      <w:r>
-        <w:br/>
-      </w:r>
-      <w:r>
-        <w:rPr>
-          <w:rStyle w:val="VerbatimChar"/>
-        </w:rPr>
-        <w:t xml:space="preserve">25/10/08 01:33:17 WARN Instrumentation: [a9b2f4bd] regParam is zero, which might cause numerical instability and overfitting.</w:t>
-      </w:r>
-      <w:r>
-        <w:br/>
-      </w:r>
-      <w:r>
-        <w:rPr>
-          <w:rStyle w:val="VerbatimChar"/>
-        </w:rPr>
-        <w:t xml:space="preserve">[Stage 74:&gt;                                                         (0 + 1) / 1]                                                                                25/10/08 01:33:22 WARN Instrumentation: [a9b2f4bd] Cholesky solver failed due to singular covariance matrix. Retrying with Quasi-Newton solver.</w:t>
-      </w:r>
-      <w:r>
-        <w:br/>
-      </w:r>
-      <w:r>
-        <w:rPr>
-          <w:rStyle w:val="VerbatimChar"/>
-        </w:rPr>
-        <w:t xml:space="preserve">25/10/08 01:33:23 WARN Instrumentation: [2cb01af3] regParam is zero, which might cause numerical instability and overfitting.</w:t>
-      </w:r>
-      <w:r>
-        <w:br/>
-      </w:r>
-      <w:r>
-        <w:rPr>
-          <w:rStyle w:val="VerbatimChar"/>
-        </w:rPr>
-        <w:t xml:space="preserve">[Stage 75:&gt;                                                         (0 + 1) / 1]                                                                                25/10/08 01:33:28 WARN Instrumentation: [2cb01af3] Cholesky solver failed due to singular covariance matrix. Retrying with Quasi-Newton solver.</w:t>
-      </w:r>
-      <w:r>
-        <w:br/>
-      </w:r>
-      <w:r>
-        <w:rPr>
-          <w:rStyle w:val="VerbatimChar"/>
-        </w:rPr>
-        <w:t xml:space="preserve">25/10/08 01:33:28 WARN Instrumentation: [e1bd17ea] regParam is zero, which might cause numerical instability and overfitting.</w:t>
-      </w:r>
-      <w:r>
-        <w:br/>
-      </w:r>
-      <w:r>
-        <w:rPr>
-          <w:rStyle w:val="VerbatimChar"/>
-        </w:rPr>
-        <w:t xml:space="preserve">[Stage 76:&gt;                                                         (0 + 1) / 1]                                                                                25/10/08 01:33:34 WARN Instrumentation: [e1bd17ea] Cholesky solver failed due to singular covariance matrix. Retrying with Quasi-Newton solver.</w:t>
-      </w:r>
-      <w:r>
-        <w:br/>
-      </w:r>
-      <w:r>
-        <w:rPr>
-          <w:rStyle w:val="VerbatimChar"/>
-        </w:rPr>
-        <w:t xml:space="preserve">25/10/08 01:33:34 WARN Instrumentation: [d01e5b31] regParam is zero, which might cause numerical instability and overfitting.</w:t>
-      </w:r>
-      <w:r>
-        <w:br/>
-      </w:r>
-      <w:r>
-        <w:rPr>
-          <w:rStyle w:val="VerbatimChar"/>
-        </w:rPr>
-        <w:t xml:space="preserve">[Stage 77:&gt;                                                         (0 + 1) / 1]                                                                                25/10/08 01:33:40 WARN Instrumentation: [d01e5b31] Cholesky solver failed due to singular covariance matrix. Retrying with Quasi-Newton solver.</w:t>
-      </w:r>
-      <w:r>
-        <w:br/>
-      </w:r>
-      <w:r>
-        <w:rPr>
-          <w:rStyle w:val="VerbatimChar"/>
-        </w:rPr>
-        <w:t xml:space="preserve">25/10/08 01:33:40 WARN Instrumentation: [8e53a69a] regParam is zero, which might cause numerical instability and overfitting.</w:t>
-      </w:r>
-      <w:r>
-        <w:br/>
-      </w:r>
-      <w:r>
-        <w:rPr>
-          <w:rStyle w:val="VerbatimChar"/>
-        </w:rPr>
-        <w:t xml:space="preserve">[Stage 78:&gt;                                                         (0 + 1) / 1]                                                                                25/10/08 01:33:45 WARN Instrumentation: [8e53a69a] Cholesky solver failed due to singular covariance matrix. Retrying with Quasi-Newton solver.</w:t>
-      </w:r>
-      <w:r>
-        <w:br/>
-      </w:r>
-      <w:r>
-        <w:rPr>
-          <w:rStyle w:val="VerbatimChar"/>
-        </w:rPr>
-        <w:t xml:space="preserve">25/10/08 01:33:46 WARN Instrumentation: [d7fcb99e] regParam is zero, which might cause numerical instability and overfitting.</w:t>
-      </w:r>
-      <w:r>
-        <w:br/>
-      </w:r>
-      <w:r>
-        <w:rPr>
-          <w:rStyle w:val="VerbatimChar"/>
-        </w:rPr>
-        <w:t xml:space="preserve">[Stage 79:&gt;                                                         (0 + 1) / 1]                                                                                25/10/08 01:33:51 WARN Instrumentation: [d7fcb99e] Cholesky solver failed due to singular covariance matrix. Retrying with Quasi-Newton solver.</w:t>
-      </w:r>
-      <w:r>
-        <w:br/>
-      </w:r>
-      <w:r>
-        <w:rPr>
-          <w:rStyle w:val="VerbatimChar"/>
-        </w:rPr>
-        <w:t xml:space="preserve">25/10/08 01:33:51 WARN Instrumentation: [ad6d8add] regParam is zero, which might cause numerical instability and overfitting.</w:t>
-      </w:r>
-      <w:r>
-        <w:br/>
-      </w:r>
-      <w:r>
-        <w:rPr>
-          <w:rStyle w:val="VerbatimChar"/>
-        </w:rPr>
-        <w:t xml:space="preserve">[Stage 80:&gt;                                                         (0 + 1) / 1]                                                                                25/10/08 01:33:56 WARN Instrumentation: [ad6d8add] Cholesky solver failed due to singular covariance matrix. Retrying with Quasi-Newton solver.</w:t>
-      </w:r>
-      <w:r>
-        <w:br/>
-      </w:r>
-      <w:r>
-        <w:rPr>
-          <w:rStyle w:val="VerbatimChar"/>
-        </w:rPr>
-        <w:t xml:space="preserve">25/10/08 01:33:56 WARN Instrumentation: [6a83d488] regParam is zero, which might cause numerical instability and overfitting.</w:t>
+        <w:t xml:space="preserve">25/10/08 02:07:24 WARN Instrumentation: [3126840c] regParam is zero, which might cause numerical instability and overfitting.</w:t>
+      </w:r>
+      <w:r>
+        <w:br/>
+      </w:r>
+      <w:r>
+        <w:rPr>
+          <w:rStyle w:val="VerbatimChar"/>
+        </w:rPr>
+        <w:t xml:space="preserve">[Stage 42:&gt;                                                         (0 + 1) / 1]                                                                                25/10/08 02:07:29 WARN Instrumentation: [3126840c] Cholesky solver failed due to singular covariance matrix. Retrying with Quasi-Newton solver.</w:t>
+      </w:r>
+      <w:r>
+        <w:br/>
+      </w:r>
+      <w:r>
+        <w:rPr>
+          <w:rStyle w:val="VerbatimChar"/>
+        </w:rPr>
+        <w:t xml:space="preserve">25/10/08 02:07:30 WARN Instrumentation: [e4e72463] regParam is zero, which might cause numerical instability and overfitting.</w:t>
+      </w:r>
+      <w:r>
+        <w:br/>
+      </w:r>
+      <w:r>
+        <w:rPr>
+          <w:rStyle w:val="VerbatimChar"/>
+        </w:rPr>
+        <w:t xml:space="preserve">[Stage 43:&gt;                                                         (0 + 1) / 1]                                                                                25/10/08 02:07:35 WARN Instrumentation: [e4e72463] Cholesky solver failed due to singular covariance matrix. Retrying with Quasi-Newton solver.</w:t>
+      </w:r>
+      <w:r>
+        <w:br/>
+      </w:r>
+      <w:r>
+        <w:rPr>
+          <w:rStyle w:val="VerbatimChar"/>
+        </w:rPr>
+        <w:t xml:space="preserve">25/10/08 02:07:35 WARN Instrumentation: [75da56f3] regParam is zero, which might cause numerical instability and overfitting.</w:t>
+      </w:r>
+      <w:r>
+        <w:br/>
+      </w:r>
+      <w:r>
+        <w:rPr>
+          <w:rStyle w:val="VerbatimChar"/>
+        </w:rPr>
+        <w:t xml:space="preserve">[Stage 44:&gt;                                                         (0 + 1) / 1]                                                                                25/10/08 02:07:40 WARN Instrumentation: [75da56f3] Cholesky solver failed due to singular covariance matrix. Retrying with Quasi-Newton solver.</w:t>
+      </w:r>
+      <w:r>
+        <w:br/>
+      </w:r>
+      <w:r>
+        <w:rPr>
+          <w:rStyle w:val="VerbatimChar"/>
+        </w:rPr>
+        <w:t xml:space="preserve">25/10/08 02:07:41 WARN Instrumentation: [d6af58c3] regParam is zero, which might cause numerical instability and overfitting.</w:t>
+      </w:r>
+      <w:r>
+        <w:br/>
+      </w:r>
+      <w:r>
+        <w:rPr>
+          <w:rStyle w:val="VerbatimChar"/>
+        </w:rPr>
+        <w:t xml:space="preserve">[Stage 45:&gt;                                                         (0 + 1) / 1]                                                                                25/10/08 02:07:45 WARN Instrumentation: [d6af58c3] Cholesky solver failed due to singular covariance matrix. Retrying with Quasi-Newton solver.</w:t>
+      </w:r>
+      <w:r>
+        <w:br/>
+      </w:r>
+      <w:r>
+        <w:rPr>
+          <w:rStyle w:val="VerbatimChar"/>
+        </w:rPr>
+        <w:t xml:space="preserve">25/10/08 02:07:46 WARN Instrumentation: [f08cca3b] regParam is zero, which might cause numerical instability and overfitting.</w:t>
+      </w:r>
+      <w:r>
+        <w:br/>
+      </w:r>
+      <w:r>
+        <w:rPr>
+          <w:rStyle w:val="VerbatimChar"/>
+        </w:rPr>
+        <w:t xml:space="preserve">[Stage 46:&gt;                                                         (0 + 1) / 1]                                                                                25/10/08 02:07:51 WARN Instrumentation: [f08cca3b] Cholesky solver failed due to singular covariance matrix. Retrying with Quasi-Newton solver.</w:t>
+      </w:r>
+      <w:r>
+        <w:br/>
+      </w:r>
+      <w:r>
+        <w:rPr>
+          <w:rStyle w:val="VerbatimChar"/>
+        </w:rPr>
+        <w:t xml:space="preserve">25/10/08 02:07:51 WARN Instrumentation: [4245f71d] regParam is zero, which might cause numerical instability and overfitting.</w:t>
+      </w:r>
+      <w:r>
+        <w:br/>
+      </w:r>
+      <w:r>
+        <w:rPr>
+          <w:rStyle w:val="VerbatimChar"/>
+        </w:rPr>
+        <w:t xml:space="preserve">[Stage 47:&gt;                                                         (0 + 1) / 1]                                                                                25/10/08 02:07:56 WARN Instrumentation: [4245f71d] Cholesky solver failed due to singular covariance matrix. Retrying with Quasi-Newton solver.</w:t>
+      </w:r>
+      <w:r>
+        <w:br/>
+      </w:r>
+      <w:r>
+        <w:rPr>
+          <w:rStyle w:val="VerbatimChar"/>
+        </w:rPr>
+        <w:t xml:space="preserve">25/10/08 02:07:57 WARN Instrumentation: [c7765b0e] regParam is zero, which might cause numerical instability and overfitting.</w:t>
+      </w:r>
+      <w:r>
+        <w:br/>
+      </w:r>
+      <w:r>
+        <w:rPr>
+          <w:rStyle w:val="VerbatimChar"/>
+        </w:rPr>
+        <w:t xml:space="preserve">[Stage 48:&gt;                                                         (0 + 1) / 1]                                                                                25/10/08 02:08:01 WARN Instrumentation: [c7765b0e] Cholesky solver failed due to singular covariance matrix. Retrying with Quasi-Newton solver.</w:t>
+      </w:r>
+      <w:r>
+        <w:br/>
+      </w:r>
+      <w:r>
+        <w:rPr>
+          <w:rStyle w:val="VerbatimChar"/>
+        </w:rPr>
+        <w:t xml:space="preserve">25/10/08 02:08:02 WARN Instrumentation: [ce4198cf] regParam is zero, which might cause numerical instability and overfitting.</w:t>
+      </w:r>
+      <w:r>
+        <w:br/>
+      </w:r>
+      <w:r>
+        <w:rPr>
+          <w:rStyle w:val="VerbatimChar"/>
+        </w:rPr>
+        <w:t xml:space="preserve">[Stage 49:&gt;                                                         (0 + 1) / 1]                                                                                25/10/08 02:08:07 WARN Instrumentation: [ce4198cf] Cholesky solver failed due to singular covariance matrix. Retrying with Quasi-Newton solver.</w:t>
+      </w:r>
+      <w:r>
+        <w:br/>
+      </w:r>
+      <w:r>
+        <w:rPr>
+          <w:rStyle w:val="VerbatimChar"/>
+        </w:rPr>
+        <w:t xml:space="preserve">25/10/08 02:08:07 WARN Instrumentation: [d14340da] regParam is zero, which might cause numerical instability and overfitting.</w:t>
+      </w:r>
+      <w:r>
+        <w:br/>
+      </w:r>
+      <w:r>
+        <w:rPr>
+          <w:rStyle w:val="VerbatimChar"/>
+        </w:rPr>
+        <w:t xml:space="preserve">[Stage 50:&gt;                                                         (0 + 1) / 1]                                                                                25/10/08 02:08:12 WARN Instrumentation: [d14340da] Cholesky solver failed due to singular covariance matrix. Retrying with Quasi-Newton solver.</w:t>
+      </w:r>
+      <w:r>
+        <w:br/>
+      </w:r>
+      <w:r>
+        <w:rPr>
+          <w:rStyle w:val="VerbatimChar"/>
+        </w:rPr>
+        <w:t xml:space="preserve">25/10/08 02:08:13 WARN Instrumentation: [333cbf15] regParam is zero, which might cause numerical instability and overfitting.</w:t>
+      </w:r>
+      <w:r>
+        <w:br/>
+      </w:r>
+      <w:r>
+        <w:rPr>
+          <w:rStyle w:val="VerbatimChar"/>
+        </w:rPr>
+        <w:t xml:space="preserve">[Stage 51:&gt;                                                         (0 + 1) / 1]                                                                                25/10/08 02:08:17 WARN Instrumentation: [333cbf15] Cholesky solver failed due to singular covariance matrix. Retrying with Quasi-Newton solver.</w:t>
+      </w:r>
+      <w:r>
+        <w:br/>
+      </w:r>
+      <w:r>
+        <w:rPr>
+          <w:rStyle w:val="VerbatimChar"/>
+        </w:rPr>
+        <w:t xml:space="preserve">25/10/08 02:08:18 WARN Instrumentation: [b08d4e9f] regParam is zero, which might cause numerical instability and overfitting.</w:t>
+      </w:r>
+      <w:r>
+        <w:br/>
+      </w:r>
+      <w:r>
+        <w:rPr>
+          <w:rStyle w:val="VerbatimChar"/>
+        </w:rPr>
+        <w:t xml:space="preserve">[Stage 52:&gt;                                                         (0 + 1) / 1]                                                                                25/10/08 02:08:23 WARN Instrumentation: [b08d4e9f] Cholesky solver failed due to singular covariance matrix. Retrying with Quasi-Newton solver.</w:t>
+      </w:r>
+      <w:r>
+        <w:br/>
+      </w:r>
+      <w:r>
+        <w:rPr>
+          <w:rStyle w:val="VerbatimChar"/>
+        </w:rPr>
+        <w:t xml:space="preserve">25/10/08 02:08:23 WARN Instrumentation: [1f797d4e] regParam is zero, which might cause numerical instability and overfitting.</w:t>
+      </w:r>
+      <w:r>
+        <w:br/>
+      </w:r>
+      <w:r>
+        <w:rPr>
+          <w:rStyle w:val="VerbatimChar"/>
+        </w:rPr>
+        <w:t xml:space="preserve">[Stage 53:&gt;                                                         (0 + 1) / 1]                                                                                25/10/08 02:08:28 WARN Instrumentation: [1f797d4e] Cholesky solver failed due to singular covariance matrix. Retrying with Quasi-Newton solver.</w:t>
+      </w:r>
+      <w:r>
+        <w:br/>
+      </w:r>
+      <w:r>
+        <w:rPr>
+          <w:rStyle w:val="VerbatimChar"/>
+        </w:rPr>
+        <w:t xml:space="preserve">25/10/08 02:08:29 WARN Instrumentation: [3a2db800] regParam is zero, which might cause numerical instability and overfitting.</w:t>
+      </w:r>
+      <w:r>
+        <w:br/>
+      </w:r>
+      <w:r>
+        <w:rPr>
+          <w:rStyle w:val="VerbatimChar"/>
+        </w:rPr>
+        <w:t xml:space="preserve">[Stage 54:&gt;                                                         (0 + 1) / 1]                                                                                25/10/08 02:08:34 WARN Instrumentation: [3a2db800] Cholesky solver failed due to singular covariance matrix. Retrying with Quasi-Newton solver.</w:t>
+      </w:r>
+      <w:r>
+        <w:br/>
+      </w:r>
+      <w:r>
+        <w:rPr>
+          <w:rStyle w:val="VerbatimChar"/>
+        </w:rPr>
+        <w:t xml:space="preserve">25/10/08 02:08:34 WARN Instrumentation: [067cd9dd] regParam is zero, which might cause numerical instability and overfitting.</w:t>
+      </w:r>
+      <w:r>
+        <w:br/>
+      </w:r>
+      <w:r>
+        <w:rPr>
+          <w:rStyle w:val="VerbatimChar"/>
+        </w:rPr>
+        <w:t xml:space="preserve">[Stage 55:&gt;                                                         (0 + 1) / 1]                                                                                25/10/08 02:08:39 WARN Instrumentation: [067cd9dd] Cholesky solver failed due to singular covariance matrix. Retrying with Quasi-Newton solver.</w:t>
+      </w:r>
+      <w:r>
+        <w:br/>
+      </w:r>
+      <w:r>
+        <w:rPr>
+          <w:rStyle w:val="VerbatimChar"/>
+        </w:rPr>
+        <w:t xml:space="preserve">25/10/08 02:08:39 WARN Instrumentation: [dafc65b0] regParam is zero, which might cause numerical instability and overfitting.</w:t>
+      </w:r>
+      <w:r>
+        <w:br/>
+      </w:r>
+      <w:r>
+        <w:rPr>
+          <w:rStyle w:val="VerbatimChar"/>
+        </w:rPr>
+        <w:t xml:space="preserve">[Stage 56:&gt;                                                         (0 + 1) / 1]                                                                                25/10/08 02:08:44 WARN Instrumentation: [dafc65b0] Cholesky solver failed due to singular covariance matrix. Retrying with Quasi-Newton solver.</w:t>
+      </w:r>
+      <w:r>
+        <w:br/>
+      </w:r>
+      <w:r>
+        <w:rPr>
+          <w:rStyle w:val="VerbatimChar"/>
+        </w:rPr>
+        <w:t xml:space="preserve">25/10/08 02:08:45 WARN Instrumentation: [2cf5033c] regParam is zero, which might cause numerical instability and overfitting.</w:t>
+      </w:r>
+      <w:r>
+        <w:br/>
+      </w:r>
+      <w:r>
+        <w:rPr>
+          <w:rStyle w:val="VerbatimChar"/>
+        </w:rPr>
+        <w:t xml:space="preserve">[Stage 57:&gt;                                                         (0 + 1) / 1]                                                                                25/10/08 02:08:49 WARN Instrumentation: [2cf5033c] Cholesky solver failed due to singular covariance matrix. Retrying with Quasi-Newton solver.</w:t>
+      </w:r>
+      <w:r>
+        <w:br/>
+      </w:r>
+      <w:r>
+        <w:rPr>
+          <w:rStyle w:val="VerbatimChar"/>
+        </w:rPr>
+        <w:t xml:space="preserve">25/10/08 02:08:50 WARN Instrumentation: [aabd510e] regParam is zero, which might cause numerical instability and overfitting.</w:t>
+      </w:r>
+      <w:r>
+        <w:br/>
+      </w:r>
+      <w:r>
+        <w:rPr>
+          <w:rStyle w:val="VerbatimChar"/>
+        </w:rPr>
+        <w:t xml:space="preserve">[Stage 58:&gt;                                                         (0 + 1) / 1]                                                                                25/10/08 02:08:55 WARN Instrumentation: [aabd510e] Cholesky solver failed due to singular covariance matrix. Retrying with Quasi-Newton solver.</w:t>
+      </w:r>
+      <w:r>
+        <w:br/>
+      </w:r>
+      <w:r>
+        <w:rPr>
+          <w:rStyle w:val="VerbatimChar"/>
+        </w:rPr>
+        <w:t xml:space="preserve">25/10/08 02:08:55 WARN Instrumentation: [8641249e] regParam is zero, which might cause numerical instability and overfitting.</w:t>
+      </w:r>
+      <w:r>
+        <w:br/>
+      </w:r>
+      <w:r>
+        <w:rPr>
+          <w:rStyle w:val="VerbatimChar"/>
+        </w:rPr>
+        <w:t xml:space="preserve">[Stage 59:&gt;                                                         (0 + 1) / 1]                                                                                25/10/08 02:09:00 WARN Instrumentation: [8641249e] Cholesky solver failed due to singular covariance matrix. Retrying with Quasi-Newton solver.</w:t>
+      </w:r>
+      <w:r>
+        <w:br/>
+      </w:r>
+      <w:r>
+        <w:rPr>
+          <w:rStyle w:val="VerbatimChar"/>
+        </w:rPr>
+        <w:t xml:space="preserve">25/10/08 02:09:01 WARN Instrumentation: [5ba0358a] regParam is zero, which might cause numerical instability and overfitting.</w:t>
+      </w:r>
+      <w:r>
+        <w:br/>
+      </w:r>
+      <w:r>
+        <w:rPr>
+          <w:rStyle w:val="VerbatimChar"/>
+        </w:rPr>
+        <w:t xml:space="preserve">[Stage 60:&gt;                                                         (0 + 1) / 1]                                                                                25/10/08 02:09:06 WARN Instrumentation: [5ba0358a] Cholesky solver failed due to singular covariance matrix. Retrying with Quasi-Newton solver.</w:t>
+      </w:r>
+      <w:r>
+        <w:br/>
+      </w:r>
+      <w:r>
+        <w:rPr>
+          <w:rStyle w:val="VerbatimChar"/>
+        </w:rPr>
+        <w:t xml:space="preserve">25/10/08 02:09:06 WARN Instrumentation: [7e28533b] regParam is zero, which might cause numerical instability and overfitting.</w:t>
+      </w:r>
+      <w:r>
+        <w:br/>
+      </w:r>
+      <w:r>
+        <w:rPr>
+          <w:rStyle w:val="VerbatimChar"/>
+        </w:rPr>
+        <w:t xml:space="preserve">[Stage 61:&gt;                                                         (0 + 1) / 1]                                                                                25/10/08 02:09:11 WARN Instrumentation: [7e28533b] Cholesky solver failed due to singular covariance matrix. Retrying with Quasi-Newton solver.</w:t>
+      </w:r>
+      <w:r>
+        <w:br/>
+      </w:r>
+      <w:r>
+        <w:rPr>
+          <w:rStyle w:val="VerbatimChar"/>
+        </w:rPr>
+        <w:t xml:space="preserve">25/10/08 02:09:11 WARN Instrumentation: [fa0e6c1a] regParam is zero, which might cause numerical instability and overfitting.</w:t>
+      </w:r>
+      <w:r>
+        <w:br/>
+      </w:r>
+      <w:r>
+        <w:rPr>
+          <w:rStyle w:val="VerbatimChar"/>
+        </w:rPr>
+        <w:t xml:space="preserve">[Stage 62:&gt;                                                         (0 + 1) / 1]                                                                                25/10/08 02:09:16 WARN Instrumentation: [fa0e6c1a] Cholesky solver failed due to singular covariance matrix. Retrying with Quasi-Newton solver.</w:t>
+      </w:r>
+      <w:r>
+        <w:br/>
+      </w:r>
+      <w:r>
+        <w:rPr>
+          <w:rStyle w:val="VerbatimChar"/>
+        </w:rPr>
+        <w:t xml:space="preserve">25/10/08 02:09:16 WARN Instrumentation: [2eea09b6] regParam is zero, which might cause numerical instability and overfitting.</w:t>
+      </w:r>
+      <w:r>
+        <w:br/>
+      </w:r>
+      <w:r>
+        <w:rPr>
+          <w:rStyle w:val="VerbatimChar"/>
+        </w:rPr>
+        <w:t xml:space="preserve">[Stage 63:&gt;                                                         (0 + 1) / 1]                                                                                25/10/08 02:09:21 WARN Instrumentation: [2eea09b6] Cholesky solver failed due to singular covariance matrix. Retrying with Quasi-Newton solver.</w:t>
+      </w:r>
+      <w:r>
+        <w:br/>
+      </w:r>
+      <w:r>
+        <w:rPr>
+          <w:rStyle w:val="VerbatimChar"/>
+        </w:rPr>
+        <w:t xml:space="preserve">25/10/08 02:09:22 WARN Instrumentation: [6257da3c] regParam is zero, which might cause numerical instability and overfitting.</w:t>
+      </w:r>
+      <w:r>
+        <w:br/>
+      </w:r>
+      <w:r>
+        <w:rPr>
+          <w:rStyle w:val="VerbatimChar"/>
+        </w:rPr>
+        <w:t xml:space="preserve">[Stage 64:&gt;                                                         (0 + 1) / 1]                                                                                25/10/08 02:09:27 WARN Instrumentation: [6257da3c] Cholesky solver failed due to singular covariance matrix. Retrying with Quasi-Newton solver.</w:t>
+      </w:r>
+      <w:r>
+        <w:br/>
+      </w:r>
+      <w:r>
+        <w:rPr>
+          <w:rStyle w:val="VerbatimChar"/>
+        </w:rPr>
+        <w:t xml:space="preserve">25/10/08 02:09:27 WARN Instrumentation: [4ea8aa5d] regParam is zero, which might cause numerical instability and overfitting.</w:t>
+      </w:r>
+      <w:r>
+        <w:br/>
+      </w:r>
+      <w:r>
+        <w:rPr>
+          <w:rStyle w:val="VerbatimChar"/>
+        </w:rPr>
+        <w:t xml:space="preserve">[Stage 65:&gt;                                                         (0 + 1) / 1]                                                                                25/10/08 02:09:32 WARN Instrumentation: [4ea8aa5d] Cholesky solver failed due to singular covariance matrix. Retrying with Quasi-Newton solver.</w:t>
+      </w:r>
+      <w:r>
+        <w:br/>
+      </w:r>
+      <w:r>
+        <w:rPr>
+          <w:rStyle w:val="VerbatimChar"/>
+        </w:rPr>
+        <w:t xml:space="preserve">25/10/08 02:09:32 WARN Instrumentation: [0c6c1782] regParam is zero, which might cause numerical instability and overfitting.</w:t>
+      </w:r>
+      <w:r>
+        <w:br/>
+      </w:r>
+      <w:r>
+        <w:rPr>
+          <w:rStyle w:val="VerbatimChar"/>
+        </w:rPr>
+        <w:t xml:space="preserve">[Stage 66:&gt;                                                         (0 + 1) / 1]                                                                                25/10/08 02:09:37 WARN Instrumentation: [0c6c1782] Cholesky solver failed due to singular covariance matrix. Retrying with Quasi-Newton solver.</w:t>
+      </w:r>
+      <w:r>
+        <w:br/>
+      </w:r>
+      <w:r>
+        <w:rPr>
+          <w:rStyle w:val="VerbatimChar"/>
+        </w:rPr>
+        <w:t xml:space="preserve">25/10/08 02:09:37 WARN Instrumentation: [4c1b5bd1] regParam is zero, which might cause numerical instability and overfitting.</w:t>
+      </w:r>
+      <w:r>
+        <w:br/>
+      </w:r>
+      <w:r>
+        <w:rPr>
+          <w:rStyle w:val="VerbatimChar"/>
+        </w:rPr>
+        <w:t xml:space="preserve">[Stage 67:&gt;                                                         (0 + 1) / 1]                                                                                25/10/08 02:09:42 WARN Instrumentation: [4c1b5bd1] Cholesky solver failed due to singular covariance matrix. Retrying with Quasi-Newton solver.</w:t>
+      </w:r>
+      <w:r>
+        <w:br/>
+      </w:r>
+      <w:r>
+        <w:rPr>
+          <w:rStyle w:val="VerbatimChar"/>
+        </w:rPr>
+        <w:t xml:space="preserve">25/10/08 02:09:42 WARN Instrumentation: [84e1c67b] regParam is zero, which might cause numerical instability and overfitting.</w:t>
+      </w:r>
+      <w:r>
+        <w:br/>
+      </w:r>
+      <w:r>
+        <w:rPr>
+          <w:rStyle w:val="VerbatimChar"/>
+        </w:rPr>
+        <w:t xml:space="preserve">[Stage 68:&gt;                                                         (0 + 1) / 1]                                                                                25/10/08 02:09:47 WARN Instrumentation: [84e1c67b] Cholesky solver failed due to singular covariance matrix. Retrying with Quasi-Newton solver.</w:t>
+      </w:r>
+      <w:r>
+        <w:br/>
+      </w:r>
+      <w:r>
+        <w:rPr>
+          <w:rStyle w:val="VerbatimChar"/>
+        </w:rPr>
+        <w:t xml:space="preserve">25/10/08 02:09:48 WARN Instrumentation: [49350feb] regParam is zero, which might cause numerical instability and overfitting.</w:t>
+      </w:r>
+      <w:r>
+        <w:br/>
+      </w:r>
+      <w:r>
+        <w:rPr>
+          <w:rStyle w:val="VerbatimChar"/>
+        </w:rPr>
+        <w:t xml:space="preserve">[Stage 69:&gt;                                                         (0 + 1) / 1]                                                                                25/10/08 02:09:52 WARN Instrumentation: [49350feb] Cholesky solver failed due to singular covariance matrix. Retrying with Quasi-Newton solver.</w:t>
+      </w:r>
+      <w:r>
+        <w:br/>
+      </w:r>
+      <w:r>
+        <w:rPr>
+          <w:rStyle w:val="VerbatimChar"/>
+        </w:rPr>
+        <w:t xml:space="preserve">25/10/08 02:09:53 WARN Instrumentation: [42168b27] regParam is zero, which might cause numerical instability and overfitting.</w:t>
+      </w:r>
+      <w:r>
+        <w:br/>
+      </w:r>
+      <w:r>
+        <w:rPr>
+          <w:rStyle w:val="VerbatimChar"/>
+        </w:rPr>
+        <w:t xml:space="preserve">[Stage 70:&gt;                                                         (0 + 1) / 1]                                                                                25/10/08 02:09:57 WARN Instrumentation: [42168b27] Cholesky solver failed due to singular covariance matrix. Retrying with Quasi-Newton solver.</w:t>
+      </w:r>
+      <w:r>
+        <w:br/>
+      </w:r>
+      <w:r>
+        <w:rPr>
+          <w:rStyle w:val="VerbatimChar"/>
+        </w:rPr>
+        <w:t xml:space="preserve">25/10/08 02:09:58 WARN Instrumentation: [5e00875e] regParam is zero, which might cause numerical instability and overfitting.</w:t>
+      </w:r>
+      <w:r>
+        <w:br/>
+      </w:r>
+      <w:r>
+        <w:rPr>
+          <w:rStyle w:val="VerbatimChar"/>
+        </w:rPr>
+        <w:t xml:space="preserve">[Stage 71:&gt;                                                         (0 + 1) / 1]                                                                                25/10/08 02:10:03 WARN Instrumentation: [5e00875e] Cholesky solver failed due to singular covariance matrix. Retrying with Quasi-Newton solver.</w:t>
+      </w:r>
+      <w:r>
+        <w:br/>
+      </w:r>
+      <w:r>
+        <w:rPr>
+          <w:rStyle w:val="VerbatimChar"/>
+        </w:rPr>
+        <w:t xml:space="preserve">25/10/08 02:10:04 WARN Instrumentation: [ead06c32] regParam is zero, which might cause numerical instability and overfitting.</w:t>
+      </w:r>
+      <w:r>
+        <w:br/>
+      </w:r>
+      <w:r>
+        <w:rPr>
+          <w:rStyle w:val="VerbatimChar"/>
+        </w:rPr>
+        <w:t xml:space="preserve">[Stage 72:&gt;                                                         (0 + 1) / 1]                                                                                25/10/08 02:10:09 WARN Instrumentation: [ead06c32] Cholesky solver failed due to singular covariance matrix. Retrying with Quasi-Newton solver.</w:t>
+      </w:r>
+      <w:r>
+        <w:br/>
+      </w:r>
+      <w:r>
+        <w:rPr>
+          <w:rStyle w:val="VerbatimChar"/>
+        </w:rPr>
+        <w:t xml:space="preserve">25/10/08 02:10:10 WARN Instrumentation: [c8600fee] regParam is zero, which might cause numerical instability and overfitting.</w:t>
+      </w:r>
+      <w:r>
+        <w:br/>
+      </w:r>
+      <w:r>
+        <w:rPr>
+          <w:rStyle w:val="VerbatimChar"/>
+        </w:rPr>
+        <w:t xml:space="preserve">[Stage 73:&gt;                                                         (0 + 1) / 1]                                                                                25/10/08 02:10:15 WARN Instrumentation: [c8600fee] Cholesky solver failed due to singular covariance matrix. Retrying with Quasi-Newton solver.</w:t>
+      </w:r>
+      <w:r>
+        <w:br/>
+      </w:r>
+      <w:r>
+        <w:rPr>
+          <w:rStyle w:val="VerbatimChar"/>
+        </w:rPr>
+        <w:t xml:space="preserve">25/10/08 02:10:16 WARN Instrumentation: [ec6a0288] regParam is zero, which might cause numerical instability and overfitting.</w:t>
+      </w:r>
+      <w:r>
+        <w:br/>
+      </w:r>
+      <w:r>
+        <w:rPr>
+          <w:rStyle w:val="VerbatimChar"/>
+        </w:rPr>
+        <w:t xml:space="preserve">[Stage 74:&gt;                                                         (0 + 1) / 1]                                                                                25/10/08 02:10:21 WARN Instrumentation: [ec6a0288] Cholesky solver failed due to singular covariance matrix. Retrying with Quasi-Newton solver.</w:t>
+      </w:r>
+      <w:r>
+        <w:br/>
+      </w:r>
+      <w:r>
+        <w:rPr>
+          <w:rStyle w:val="VerbatimChar"/>
+        </w:rPr>
+        <w:t xml:space="preserve">25/10/08 02:10:21 WARN Instrumentation: [ecf981f2] regParam is zero, which might cause numerical instability and overfitting.</w:t>
+      </w:r>
+      <w:r>
+        <w:br/>
+      </w:r>
+      <w:r>
+        <w:rPr>
+          <w:rStyle w:val="VerbatimChar"/>
+        </w:rPr>
+        <w:t xml:space="preserve">[Stage 75:&gt;                                                         (0 + 1) / 1]                                                                                25/10/08 02:10:26 WARN Instrumentation: [ecf981f2] Cholesky solver failed due to singular covariance matrix. Retrying with Quasi-Newton solver.</w:t>
+      </w:r>
+      <w:r>
+        <w:br/>
+      </w:r>
+      <w:r>
+        <w:rPr>
+          <w:rStyle w:val="VerbatimChar"/>
+        </w:rPr>
+        <w:t xml:space="preserve">25/10/08 02:10:26 WARN Instrumentation: [919eeb62] regParam is zero, which might cause numerical instability and overfitting.</w:t>
+      </w:r>
+      <w:r>
+        <w:br/>
+      </w:r>
+      <w:r>
+        <w:rPr>
+          <w:rStyle w:val="VerbatimChar"/>
+        </w:rPr>
+        <w:t xml:space="preserve">[Stage 76:&gt;                                                         (0 + 1) / 1]                                                                                25/10/08 02:10:32 WARN Instrumentation: [919eeb62] Cholesky solver failed due to singular covariance matrix. Retrying with Quasi-Newton solver.</w:t>
+      </w:r>
+      <w:r>
+        <w:br/>
+      </w:r>
+      <w:r>
+        <w:rPr>
+          <w:rStyle w:val="VerbatimChar"/>
+        </w:rPr>
+        <w:t xml:space="preserve">25/10/08 02:10:32 WARN Instrumentation: [72ff4ca7] regParam is zero, which might cause numerical instability and overfitting.</w:t>
+      </w:r>
+      <w:r>
+        <w:br/>
+      </w:r>
+      <w:r>
+        <w:rPr>
+          <w:rStyle w:val="VerbatimChar"/>
+        </w:rPr>
+        <w:t xml:space="preserve">[Stage 77:&gt;                                                         (0 + 1) / 1]                                                                                25/10/08 02:10:38 WARN Instrumentation: [72ff4ca7] Cholesky solver failed due to singular covariance matrix. Retrying with Quasi-Newton solver.</w:t>
+      </w:r>
+      <w:r>
+        <w:br/>
+      </w:r>
+      <w:r>
+        <w:rPr>
+          <w:rStyle w:val="VerbatimChar"/>
+        </w:rPr>
+        <w:t xml:space="preserve">25/10/08 02:10:38 WARN Instrumentation: [13f9dbb5] regParam is zero, which might cause numerical instability and overfitting.</w:t>
+      </w:r>
+      <w:r>
+        <w:br/>
+      </w:r>
+      <w:r>
+        <w:rPr>
+          <w:rStyle w:val="VerbatimChar"/>
+        </w:rPr>
+        <w:t xml:space="preserve">[Stage 78:&gt;                                                         (0 + 1) / 1]                                                                                25/10/08 02:10:43 WARN Instrumentation: [13f9dbb5] Cholesky solver failed due to singular covariance matrix. Retrying with Quasi-Newton solver.</w:t>
+      </w:r>
+      <w:r>
+        <w:br/>
+      </w:r>
+      <w:r>
+        <w:rPr>
+          <w:rStyle w:val="VerbatimChar"/>
+        </w:rPr>
+        <w:t xml:space="preserve">25/10/08 02:10:43 WARN Instrumentation: [03145b5d] regParam is zero, which might cause numerical instability and overfitting.</w:t>
+      </w:r>
+      <w:r>
+        <w:br/>
+      </w:r>
+      <w:r>
+        <w:rPr>
+          <w:rStyle w:val="VerbatimChar"/>
+        </w:rPr>
+        <w:t xml:space="preserve">[Stage 79:&gt;                                                         (0 + 1) / 1]                                                                                25/10/08 02:10:48 WARN Instrumentation: [03145b5d] Cholesky solver failed due to singular covariance matrix. Retrying with Quasi-Newton solver.</w:t>
+      </w:r>
+      <w:r>
+        <w:br/>
+      </w:r>
+      <w:r>
+        <w:rPr>
+          <w:rStyle w:val="VerbatimChar"/>
+        </w:rPr>
+        <w:t xml:space="preserve">25/10/08 02:10:48 WARN Instrumentation: [0832ca1d] regParam is zero, which might cause numerical instability and overfitting.</w:t>
+      </w:r>
+      <w:r>
+        <w:br/>
+      </w:r>
+      <w:r>
+        <w:rPr>
+          <w:rStyle w:val="VerbatimChar"/>
+        </w:rPr>
+        <w:t xml:space="preserve">[Stage 80:&gt;                                                         (0 + 1) / 1]                                                                                25/10/08 02:10:54 WARN Instrumentation: [0832ca1d] Cholesky solver failed due to singular covariance matrix. Retrying with Quasi-Newton solver.</w:t>
+      </w:r>
+      <w:r>
+        <w:br/>
+      </w:r>
+      <w:r>
+        <w:rPr>
+          <w:rStyle w:val="VerbatimChar"/>
+        </w:rPr>
+        <w:t xml:space="preserve">25/10/08 02:10:54 WARN Instrumentation: [ddab0a85] regParam is zero, which might cause numerical instability and overfitting.</w:t>
       </w:r>
       <w:r>
         <w:br/>
@@ -1265,7 +1265,7 @@
         <w:rPr>
           <w:rStyle w:val="VerbatimChar"/>
         </w:rPr>
-        <w:t xml:space="preserve">                                                                                25/10/08 01:34:01 WARN Instrumentation: [6a83d488] Cholesky solver failed due to singular covariance matrix. Retrying with Quasi-Newton solver.</w:t>
+        <w:t xml:space="preserve">                                                                                25/10/08 02:10:59 WARN Instrumentation: [ddab0a85] Cholesky solver failed due to singular covariance matrix. Retrying with Quasi-Newton solver.</w:t>
       </w:r>
     </w:p>
     <w:p>
@@ -1315,7 +1315,7 @@
         <w:rPr>
           <w:rStyle w:val="VerbatimChar"/>
         </w:rPr>
-        <w:t xml:space="preserve">[Stage 82:&gt;   (0 + 1) / 1][Stage 83:&gt;   (0 + 1) / 1][Stage 84:&gt;   (0 + 0) / 1]                                                                                [Stage 83:&gt;                 (0 + 1) / 1][Stage 84:&gt;                 (0 + 1) / 1]                                                                                [Stage 84:&gt;                                                         (0 + 1) / 1]                                                                                [Stage 85:&gt;                                                         (0 + 1) / 1]                                                                                [Stage 86:&gt;                                                         (0 + 1) / 1]</w:t>
+        <w:t xml:space="preserve">[Stage 82:&gt;   (0 + 1) / 1][Stage 83:&gt;   (0 + 1) / 1][Stage 84:&gt;   (0 + 0) / 1]                                                                                [Stage 84:&gt;                                                         (0 + 1) / 1]                                                                                [Stage 85:&gt;                                                         (0 + 1) / 1]                                                                                [Stage 86:&gt;                                                         (0 + 1) / 1]</w:t>
       </w:r>
     </w:p>
     <w:p>
@@ -1906,56 +1906,101 @@
     </w:p>
     <w:p>
       <w:pPr>
-        <w:pStyle w:val="BlockText"/>
-      </w:pPr>
-      <w:r>
-        <w:t xml:space="preserve">Interpretation of GLR. The model shows that experience and the salary floor variable have the strongest positive correlation with salary, while several company/occupation levels contribute smaller adjustments around that baseline. Narrow confidence intervals and large absolute t-values show stable effects for the main drivers. While, wide intervals flag sparse categories where there is less certainity in these estimates.</w:t>
-      </w:r>
-    </w:p>
-    <w:p>
-      <w:pPr>
-        <w:pStyle w:val="SourceCode"/>
-      </w:pPr>
-      <w:r>
-        <w:rPr>
-          <w:rStyle w:val="VerbatimChar"/>
-        </w:rPr>
-        <w:t xml:space="preserve">/tmp/ipykernel_7494/1242760667.py:74: UserWarning:</w:t>
-      </w:r>
-      <w:r>
-        <w:br/>
-      </w:r>
-      <w:r>
-        <w:br/>
-      </w:r>
-      <w:r>
-        <w:rPr>
-          <w:rStyle w:val="VerbatimChar"/>
-        </w:rPr>
-        <w:t xml:space="preserve">set_ticklabels() should only be used with a fixed number of ticks, i.e. after set_ticks() or using a FixedLocator.</w:t>
-      </w:r>
-    </w:p>
-    <w:p>
-      <w:pPr>
         <w:pStyle w:val="FirstParagraph"/>
       </w:pPr>
       <w:r>
         <w:drawing>
           <wp:inline>
-            <wp:extent cx="5334000" cy="3136433"/>
+            <wp:extent cx="5334000" cy="3810000"/>
             <wp:effectExtent b="0" l="0" r="0" t="0"/>
             <wp:docPr descr="" title="" id="24" name="Picture"/>
             <a:graphic>
               <a:graphicData uri="http://schemas.openxmlformats.org/drawingml/2006/picture">
                 <pic:pic>
                   <pic:nvPicPr>
-                    <pic:cNvPr descr="assignment04-Cindy-Guzman_files/figure-docx/cell-15-output-2.png" id="25" name="Picture"/>
+                    <pic:cNvPr descr="_output/glr_coefficients_ci.png" id="25" name="Picture"/>
                     <pic:cNvPicPr>
                       <a:picLocks noChangeArrowheads="1" noChangeAspect="1"/>
                     </pic:cNvPicPr>
                   </pic:nvPicPr>
                   <pic:blipFill>
                     <a:blip r:embed="rId23"/>
+                    <a:stretch>
+                      <a:fillRect/>
+                    </a:stretch>
+                  </pic:blipFill>
+                  <pic:spPr bwMode="auto">
+                    <a:xfrm>
+                      <a:off x="0" y="0"/>
+                      <a:ext cx="5334000" cy="3810000"/>
+                    </a:xfrm>
+                    <a:prstGeom prst="rect">
+                      <a:avLst/>
+                    </a:prstGeom>
+                    <a:noFill/>
+                    <a:ln w="9525">
+                      <a:noFill/>
+                      <a:headEnd/>
+                      <a:tailEnd/>
+                    </a:ln>
+                  </pic:spPr>
+                </pic:pic>
+              </a:graphicData>
+            </a:graphic>
+          </wp:inline>
+        </w:drawing>
+      </w:r>
+      <w:r>
+        <w:t xml:space="preserve"> </w:t>
+      </w:r>
+      <w:r>
+        <w:t xml:space="preserve">&gt;Interpretation of GLR. The model shows that experience and the salary floor variable have the strongest positive correlation with salary, while several company/occupation levels contribute smaller adjustments around that baseline. Narrow confidence intervals and large absolute t-values show stable effects for the main drivers. While, wide intervals flag sparse categories where there is less certainity in these estimates.</w:t>
+      </w:r>
+    </w:p>
+    <w:p>
+      <w:pPr>
+        <w:pStyle w:val="SourceCode"/>
+      </w:pPr>
+      <w:r>
+        <w:rPr>
+          <w:rStyle w:val="VerbatimChar"/>
+        </w:rPr>
+        <w:t xml:space="preserve">/tmp/ipykernel_11839/1242760667.py:74: UserWarning:</w:t>
+      </w:r>
+      <w:r>
+        <w:br/>
+      </w:r>
+      <w:r>
+        <w:br/>
+      </w:r>
+      <w:r>
+        <w:rPr>
+          <w:rStyle w:val="VerbatimChar"/>
+        </w:rPr>
+        <w:t xml:space="preserve">set_ticklabels() should only be used with a fixed number of ticks, i.e. after set_ticks() or using a FixedLocator.</w:t>
+      </w:r>
+    </w:p>
+    <w:p>
+      <w:pPr>
+        <w:pStyle w:val="FirstParagraph"/>
+      </w:pPr>
+      <w:r>
+        <w:drawing>
+          <wp:inline>
+            <wp:extent cx="5334000" cy="3136433"/>
+            <wp:effectExtent b="0" l="0" r="0" t="0"/>
+            <wp:docPr descr="" title="" id="27" name="Picture"/>
+            <a:graphic>
+              <a:graphicData uri="http://schemas.openxmlformats.org/drawingml/2006/picture">
+                <pic:pic>
+                  <pic:nvPicPr>
+                    <pic:cNvPr descr="assignment04-Cindy-Guzman_files/figure-docx/cell-15-output-2.png" id="28" name="Picture"/>
+                    <pic:cNvPicPr>
+                      <a:picLocks noChangeArrowheads="1" noChangeAspect="1"/>
+                    </pic:cNvPicPr>
+                  </pic:nvPicPr>
+                  <pic:blipFill>
+                    <a:blip r:embed="rId26"/>
                     <a:stretch>
                       <a:fillRect/>
                     </a:stretch>
@@ -2001,7 +2046,7 @@
         <w:t xml:space="preserve">Interpretation of Random Forest Importances. Random Forest confirms what the linear models above showed, salary floor and experience are the dominant predictors, with company and occupation contributing small tweaks. This suggests the main structure is additive, with limited non-linear gains from tree splits.</w:t>
       </w:r>
     </w:p>
-    <w:bookmarkEnd w:id="26"/>
+    <w:bookmarkEnd w:id="29"/>
     <w:sectPr>
       <w:footnotePr>
         <w:numRestart w:val="eachSect"/>

</xml_diff>